<commit_message>
Added some feedback to stakeholders
</commit_message>
<xml_diff>
--- a/Business Analysis/Stakeholders.docx
+++ b/Business Analysis/Stakeholders.docx
@@ -1,6 +1,6 @@
 
 <file path=word/document.xml><?xml version="1.0" encoding="utf-8"?>
-<w:document xmlns:wpc="http://schemas.microsoft.com/office/word/2010/wordprocessingCanvas" xmlns:mc="http://schemas.openxmlformats.org/markup-compatibility/2006" xmlns:o="urn:schemas-microsoft-com:office:office" xmlns:r="http://schemas.openxmlformats.org/officeDocument/2006/relationships" xmlns:m="http://schemas.openxmlformats.org/officeDocument/2006/math" xmlns:v="urn:schemas-microsoft-com:vml" xmlns:wp14="http://schemas.microsoft.com/office/word/2010/wordprocessingDrawing" xmlns:wp="http://schemas.openxmlformats.org/drawingml/2006/wordprocessingDrawing" xmlns:w10="urn:schemas-microsoft-com:office:word" xmlns:w="http://schemas.openxmlformats.org/wordprocessingml/2006/main" xmlns:w14="http://schemas.microsoft.com/office/word/2010/wordml" xmlns:wpg="http://schemas.microsoft.com/office/word/2010/wordprocessingGroup" xmlns:wpi="http://schemas.microsoft.com/office/word/2010/wordprocessingInk" xmlns:wne="http://schemas.microsoft.com/office/word/2006/wordml" xmlns:wps="http://schemas.microsoft.com/office/word/2010/wordprocessingShape" mc:Ignorable="w14 wp14">
+<w:document xmlns:wpc="http://schemas.microsoft.com/office/word/2010/wordprocessingCanvas" xmlns:cx="http://schemas.microsoft.com/office/drawing/2014/chartex" xmlns:cx1="http://schemas.microsoft.com/office/drawing/2015/9/8/chartex" xmlns:cx2="http://schemas.microsoft.com/office/drawing/2015/10/21/chartex" xmlns:cx3="http://schemas.microsoft.com/office/drawing/2016/5/9/chartex" xmlns:cx4="http://schemas.microsoft.com/office/drawing/2016/5/10/chartex" xmlns:cx5="http://schemas.microsoft.com/office/drawing/2016/5/11/chartex" xmlns:mc="http://schemas.openxmlformats.org/markup-compatibility/2006" xmlns:o="urn:schemas-microsoft-com:office:office" xmlns:r="http://schemas.openxmlformats.org/officeDocument/2006/relationships" xmlns:m="http://schemas.openxmlformats.org/officeDocument/2006/math" xmlns:v="urn:schemas-microsoft-com:vml" xmlns:wp14="http://schemas.microsoft.com/office/word/2010/wordprocessingDrawing" xmlns:wp="http://schemas.openxmlformats.org/drawingml/2006/wordprocessingDrawing" xmlns:w10="urn:schemas-microsoft-com:office:word" xmlns:w="http://schemas.openxmlformats.org/wordprocessingml/2006/main" xmlns:w14="http://schemas.microsoft.com/office/word/2010/wordml" xmlns:w15="http://schemas.microsoft.com/office/word/2012/wordml" xmlns:w16se="http://schemas.microsoft.com/office/word/2015/wordml/symex" xmlns:wpg="http://schemas.microsoft.com/office/word/2010/wordprocessingGroup" xmlns:wpi="http://schemas.microsoft.com/office/word/2010/wordprocessingInk" xmlns:wne="http://schemas.microsoft.com/office/word/2006/wordml" xmlns:wps="http://schemas.microsoft.com/office/word/2010/wordprocessingShape" mc:Ignorable="w14 w15 w16se wp14">
   <w:body>
     <w:p>
       <w:pPr>
@@ -58,27 +58,7 @@
                 <w:szCs w:val="24"/>
                 <w:lang w:val="en-US"/>
               </w:rPr>
-              <w:t xml:space="preserve">Chairman </w:t>
-            </w:r>
-            <w:r>
-              <w:rPr>
-                <w:rFonts w:ascii="Times New Roman" w:hAnsi="Times New Roman" w:cs="Times New Roman"/>
-                <w:color w:val="000000" w:themeColor="text1"/>
-                <w:sz w:val="24"/>
-                <w:szCs w:val="24"/>
-                <w:lang w:val="en-US"/>
-              </w:rPr>
-              <w:t>–</w:t>
-            </w:r>
-            <w:r>
-              <w:rPr>
-                <w:rFonts w:ascii="Times New Roman" w:hAnsi="Times New Roman" w:cs="Times New Roman"/>
-                <w:color w:val="000000" w:themeColor="text1"/>
-                <w:sz w:val="24"/>
-                <w:szCs w:val="24"/>
-                <w:lang w:val="en-US"/>
-              </w:rPr>
-              <w:t xml:space="preserve"> </w:t>
+              <w:t xml:space="preserve">Chairman – </w:t>
             </w:r>
             <w:r>
               <w:rPr>
@@ -91,20 +71,7 @@
                 <w:shd w:val="clear" w:color="auto" w:fill="FFFFFF"/>
                 <w:lang w:val="en-US"/>
               </w:rPr>
-              <w:t xml:space="preserve">Morten </w:t>
-            </w:r>
-            <w:r>
-              <w:rPr>
-                <w:rStyle w:val="Strong"/>
-                <w:rFonts w:ascii="Times New Roman" w:hAnsi="Times New Roman" w:cs="Times New Roman"/>
-                <w:b w:val="0"/>
-                <w:color w:val="000000" w:themeColor="text1"/>
-                <w:sz w:val="24"/>
-                <w:szCs w:val="24"/>
-                <w:shd w:val="clear" w:color="auto" w:fill="FFFFFF"/>
-                <w:lang w:val="en-US"/>
-              </w:rPr>
-              <w:t>Andersen</w:t>
+              <w:t>Morten Andersen</w:t>
             </w:r>
           </w:p>
           <w:p>
@@ -295,7 +262,7 @@
                 <w:noProof/>
                 <w:sz w:val="24"/>
                 <w:szCs w:val="24"/>
-                <w:lang w:val="en-US" w:eastAsia="lv-LV"/>
+                <w:lang w:val="en-GB" w:eastAsia="en-GB"/>
               </w:rPr>
               <w:drawing>
                 <wp:anchor distT="0" distB="0" distL="114300" distR="114300" simplePos="0" relativeHeight="251660288" behindDoc="1" locked="0" layoutInCell="1" allowOverlap="1" wp14:anchorId="74058838" wp14:editId="1347C608">
@@ -318,6 +285,321 @@
                       <pic:pic xmlns:pic="http://schemas.openxmlformats.org/drawingml/2006/picture">
                         <pic:nvPicPr>
                           <pic:cNvPr id="0" name="Picture 1" descr="https://www.fynbus.dk/filarkiv/Bestyrelsen/Morten_Andersen.jpg"/>
+                          <pic:cNvPicPr>
+                            <a:picLocks noChangeAspect="1" noChangeArrowheads="1"/>
+                          </pic:cNvPicPr>
+                        </pic:nvPicPr>
+                        <pic:blipFill>
+                          <a:blip r:embed="rId5">
+                            <a:extLst>
+                              <a:ext uri="{28A0092B-C50C-407E-A947-70E740481C1C}">
+                                <a14:useLocalDpi xmlns:a14="http://schemas.microsoft.com/office/drawing/2010/main" val="0"/>
+                              </a:ext>
+                            </a:extLst>
+                          </a:blip>
+                          <a:srcRect/>
+                          <a:stretch>
+                            <a:fillRect/>
+                          </a:stretch>
+                        </pic:blipFill>
+                        <pic:spPr bwMode="auto">
+                          <a:xfrm>
+                            <a:off x="0" y="0"/>
+                            <a:ext cx="1428750" cy="1905000"/>
+                          </a:xfrm>
+                          <a:prstGeom prst="rect">
+                            <a:avLst/>
+                          </a:prstGeom>
+                          <a:noFill/>
+                          <a:ln>
+                            <a:noFill/>
+                          </a:ln>
+                        </pic:spPr>
+                      </pic:pic>
+                    </a:graphicData>
+                  </a:graphic>
+                  <wp14:sizeRelH relativeFrom="page">
+                    <wp14:pctWidth>0</wp14:pctWidth>
+                  </wp14:sizeRelH>
+                  <wp14:sizeRelV relativeFrom="page">
+                    <wp14:pctHeight>0</wp14:pctHeight>
+                  </wp14:sizeRelV>
+                </wp:anchor>
+              </w:drawing>
+            </w:r>
+          </w:p>
+        </w:tc>
+      </w:tr>
+      <w:tr>
+        <w:tc>
+          <w:tcPr>
+            <w:tcW w:w="6056" w:type="dxa"/>
+          </w:tcPr>
+          <w:p>
+            <w:pPr>
+              <w:rPr>
+                <w:rStyle w:val="Strong"/>
+                <w:rFonts w:ascii="Times New Roman" w:hAnsi="Times New Roman" w:cs="Times New Roman"/>
+                <w:b w:val="0"/>
+                <w:color w:val="000000" w:themeColor="text1"/>
+                <w:sz w:val="24"/>
+                <w:szCs w:val="24"/>
+                <w:shd w:val="clear" w:color="auto" w:fill="FFFFFF"/>
+                <w:lang w:val="en-US"/>
+              </w:rPr>
+            </w:pPr>
+            <w:r>
+              <w:rPr>
+                <w:rFonts w:ascii="Times New Roman" w:hAnsi="Times New Roman" w:cs="Times New Roman"/>
+                <w:color w:val="000000" w:themeColor="text1"/>
+                <w:sz w:val="24"/>
+                <w:szCs w:val="24"/>
+                <w:lang w:val="en-US"/>
+              </w:rPr>
+              <w:t xml:space="preserve">Vice-Chairman - </w:t>
+            </w:r>
+            <w:proofErr w:type="spellStart"/>
+            <w:r>
+              <w:rPr>
+                <w:rStyle w:val="Strong"/>
+                <w:rFonts w:ascii="Times New Roman" w:hAnsi="Times New Roman" w:cs="Times New Roman"/>
+                <w:b w:val="0"/>
+                <w:color w:val="000000" w:themeColor="text1"/>
+                <w:sz w:val="24"/>
+                <w:szCs w:val="24"/>
+                <w:shd w:val="clear" w:color="auto" w:fill="FFFFFF"/>
+                <w:lang w:val="en-US"/>
+              </w:rPr>
+              <w:t>Poul</w:t>
+            </w:r>
+            <w:proofErr w:type="spellEnd"/>
+            <w:r>
+              <w:rPr>
+                <w:rStyle w:val="Strong"/>
+                <w:rFonts w:ascii="Times New Roman" w:hAnsi="Times New Roman" w:cs="Times New Roman"/>
+                <w:b w:val="0"/>
+                <w:color w:val="000000" w:themeColor="text1"/>
+                <w:sz w:val="24"/>
+                <w:szCs w:val="24"/>
+                <w:shd w:val="clear" w:color="auto" w:fill="FFFFFF"/>
+                <w:lang w:val="en-US"/>
+              </w:rPr>
+              <w:t xml:space="preserve"> Andersen</w:t>
+            </w:r>
+          </w:p>
+          <w:p>
+            <w:pPr>
+              <w:pStyle w:val="ListParagraph"/>
+              <w:numPr>
+                <w:ilvl w:val="0"/>
+                <w:numId w:val="2"/>
+              </w:numPr>
+              <w:rPr>
+                <w:rFonts w:ascii="Times New Roman" w:hAnsi="Times New Roman" w:cs="Times New Roman"/>
+                <w:color w:val="000000" w:themeColor="text1"/>
+                <w:sz w:val="24"/>
+                <w:szCs w:val="24"/>
+                <w:shd w:val="clear" w:color="auto" w:fill="FFFFFF"/>
+                <w:lang w:val="en-US"/>
+              </w:rPr>
+            </w:pPr>
+            <w:r>
+              <w:rPr>
+                <w:rStyle w:val="Strong"/>
+                <w:rFonts w:ascii="Times New Roman" w:hAnsi="Times New Roman" w:cs="Times New Roman"/>
+                <w:b w:val="0"/>
+                <w:color w:val="000000" w:themeColor="text1"/>
+                <w:sz w:val="24"/>
+                <w:szCs w:val="24"/>
+                <w:shd w:val="clear" w:color="auto" w:fill="FFFFFF"/>
+                <w:lang w:val="en-US"/>
+              </w:rPr>
+              <w:t>Represents –</w:t>
+            </w:r>
+            <w:r>
+              <w:rPr>
+                <w:rFonts w:ascii="Times New Roman" w:hAnsi="Times New Roman" w:cs="Times New Roman"/>
+                <w:color w:val="000000" w:themeColor="text1"/>
+                <w:sz w:val="24"/>
+                <w:szCs w:val="24"/>
+                <w:lang w:val="en-US"/>
+              </w:rPr>
+              <w:t xml:space="preserve"> </w:t>
+            </w:r>
+            <w:proofErr w:type="spellStart"/>
+            <w:r>
+              <w:rPr>
+                <w:rFonts w:ascii="Times New Roman" w:hAnsi="Times New Roman" w:cs="Times New Roman"/>
+                <w:color w:val="000000" w:themeColor="text1"/>
+                <w:sz w:val="24"/>
+                <w:szCs w:val="24"/>
+                <w:shd w:val="clear" w:color="auto" w:fill="FFFFFF"/>
+                <w:lang w:val="en-US"/>
+              </w:rPr>
+              <w:t>Syddanmarks</w:t>
+            </w:r>
+            <w:proofErr w:type="spellEnd"/>
+            <w:r>
+              <w:rPr>
+                <w:rFonts w:ascii="Times New Roman" w:hAnsi="Times New Roman" w:cs="Times New Roman"/>
+                <w:color w:val="000000" w:themeColor="text1"/>
+                <w:sz w:val="24"/>
+                <w:szCs w:val="24"/>
+                <w:shd w:val="clear" w:color="auto" w:fill="FFFFFF"/>
+                <w:lang w:val="en-US"/>
+              </w:rPr>
+              <w:t xml:space="preserve"> region </w:t>
+            </w:r>
+          </w:p>
+          <w:p>
+            <w:pPr>
+              <w:pStyle w:val="ListParagraph"/>
+              <w:numPr>
+                <w:ilvl w:val="0"/>
+                <w:numId w:val="2"/>
+              </w:numPr>
+              <w:rPr>
+                <w:rFonts w:ascii="Times New Roman" w:hAnsi="Times New Roman" w:cs="Times New Roman"/>
+                <w:color w:val="000000" w:themeColor="text1"/>
+                <w:sz w:val="24"/>
+                <w:szCs w:val="24"/>
+                <w:lang w:val="en-US"/>
+              </w:rPr>
+            </w:pPr>
+            <w:r>
+              <w:rPr>
+                <w:rStyle w:val="Strong"/>
+                <w:rFonts w:ascii="Times New Roman" w:hAnsi="Times New Roman" w:cs="Times New Roman"/>
+                <w:b w:val="0"/>
+                <w:color w:val="000000" w:themeColor="text1"/>
+                <w:sz w:val="24"/>
+                <w:szCs w:val="24"/>
+                <w:shd w:val="clear" w:color="auto" w:fill="FFFFFF"/>
+                <w:lang w:val="en-US"/>
+              </w:rPr>
+              <w:t xml:space="preserve">Decision-making together with other </w:t>
+            </w:r>
+            <w:proofErr w:type="spellStart"/>
+            <w:r>
+              <w:rPr>
+                <w:rFonts w:ascii="Times New Roman" w:hAnsi="Times New Roman" w:cs="Times New Roman"/>
+                <w:color w:val="000000" w:themeColor="text1"/>
+                <w:sz w:val="24"/>
+                <w:szCs w:val="24"/>
+                <w:shd w:val="clear" w:color="auto" w:fill="FFFFFF"/>
+                <w:lang w:val="en-US"/>
+              </w:rPr>
+              <w:t>Syddanmarks</w:t>
+            </w:r>
+            <w:proofErr w:type="spellEnd"/>
+            <w:r>
+              <w:rPr>
+                <w:rStyle w:val="Strong"/>
+                <w:rFonts w:ascii="Times New Roman" w:hAnsi="Times New Roman" w:cs="Times New Roman"/>
+                <w:b w:val="0"/>
+                <w:color w:val="000000" w:themeColor="text1"/>
+                <w:sz w:val="24"/>
+                <w:szCs w:val="24"/>
+                <w:shd w:val="clear" w:color="auto" w:fill="FFFFFF"/>
+                <w:lang w:val="en-US"/>
+              </w:rPr>
+              <w:t xml:space="preserve"> and </w:t>
+            </w:r>
+            <w:proofErr w:type="spellStart"/>
+            <w:r>
+              <w:rPr>
+                <w:rStyle w:val="Strong"/>
+                <w:rFonts w:ascii="Times New Roman" w:hAnsi="Times New Roman" w:cs="Times New Roman"/>
+                <w:b w:val="0"/>
+                <w:color w:val="000000" w:themeColor="text1"/>
+                <w:sz w:val="24"/>
+                <w:szCs w:val="24"/>
+                <w:shd w:val="clear" w:color="auto" w:fill="FFFFFF"/>
+                <w:lang w:val="en-US"/>
+              </w:rPr>
+              <w:t>Funens</w:t>
+            </w:r>
+            <w:proofErr w:type="spellEnd"/>
+            <w:r>
+              <w:rPr>
+                <w:rStyle w:val="Strong"/>
+                <w:rFonts w:ascii="Times New Roman" w:hAnsi="Times New Roman" w:cs="Times New Roman"/>
+                <w:b w:val="0"/>
+                <w:color w:val="000000" w:themeColor="text1"/>
+                <w:sz w:val="24"/>
+                <w:szCs w:val="24"/>
+                <w:shd w:val="clear" w:color="auto" w:fill="FFFFFF"/>
+                <w:lang w:val="en-US"/>
+              </w:rPr>
+              <w:t xml:space="preserve"> </w:t>
+            </w:r>
+            <w:proofErr w:type="spellStart"/>
+            <w:r>
+              <w:rPr>
+                <w:rStyle w:val="Strong"/>
+                <w:rFonts w:ascii="Times New Roman" w:hAnsi="Times New Roman" w:cs="Times New Roman"/>
+                <w:b w:val="0"/>
+                <w:color w:val="000000" w:themeColor="text1"/>
+                <w:sz w:val="24"/>
+                <w:szCs w:val="24"/>
+                <w:shd w:val="clear" w:color="auto" w:fill="FFFFFF"/>
+                <w:lang w:val="en-US"/>
+              </w:rPr>
+              <w:t>representives</w:t>
+            </w:r>
+            <w:proofErr w:type="spellEnd"/>
+          </w:p>
+        </w:tc>
+        <w:tc>
+          <w:tcPr>
+            <w:tcW w:w="2466" w:type="dxa"/>
+          </w:tcPr>
+          <w:p>
+            <w:pPr>
+              <w:rPr>
+                <w:rFonts w:ascii="Times New Roman" w:hAnsi="Times New Roman" w:cs="Times New Roman"/>
+                <w:sz w:val="24"/>
+                <w:szCs w:val="24"/>
+                <w:lang w:val="en-US"/>
+              </w:rPr>
+            </w:pPr>
+            <w:r>
+              <w:rPr>
+                <w:rFonts w:ascii="Times New Roman" w:hAnsi="Times New Roman" w:cs="Times New Roman"/>
+                <w:noProof/>
+                <w:sz w:val="24"/>
+                <w:szCs w:val="24"/>
+                <w:lang w:val="en-GB" w:eastAsia="en-GB"/>
+              </w:rPr>
+              <w:drawing>
+                <wp:anchor distT="0" distB="0" distL="114300" distR="114300" simplePos="0" relativeHeight="251661312" behindDoc="1" locked="0" layoutInCell="1" allowOverlap="1" wp14:anchorId="64B6748D" wp14:editId="46A24473">
+                  <wp:simplePos x="0" y="0"/>
+                  <wp:positionH relativeFrom="margin">
+                    <wp:posOffset>-29210</wp:posOffset>
+                  </wp:positionH>
+                  <wp:positionV relativeFrom="margin">
+                    <wp:posOffset>149225</wp:posOffset>
+                  </wp:positionV>
+                  <wp:extent cx="1428750" cy="1905000"/>
+                  <wp:effectExtent l="0" t="0" r="0" b="0"/>
+                  <wp:wrapTight wrapText="bothSides">
+                    <wp:wrapPolygon edited="0">
+                      <wp:start x="0" y="0"/>
+                      <wp:lineTo x="0" y="21384"/>
+                      <wp:lineTo x="21312" y="21384"/>
+                      <wp:lineTo x="21312" y="0"/>
+                      <wp:lineTo x="0" y="0"/>
+                    </wp:wrapPolygon>
+                  </wp:wrapTight>
+                  <wp:docPr id="3" name="Picture 3" descr="https://www.fynbus.dk/filarkiv/Bestyrelsen/Poul_Andersen.jpg"/>
+                  <wp:cNvGraphicFramePr>
+                    <a:graphicFrameLocks xmlns:a="http://schemas.openxmlformats.org/drawingml/2006/main" noChangeAspect="1"/>
+                  </wp:cNvGraphicFramePr>
+                  <a:graphic xmlns:a="http://schemas.openxmlformats.org/drawingml/2006/main">
+                    <a:graphicData uri="http://schemas.openxmlformats.org/drawingml/2006/picture">
+                      <pic:pic xmlns:pic="http://schemas.openxmlformats.org/drawingml/2006/picture">
+                        <pic:nvPicPr>
+                          <pic:cNvPr id="0" name="Picture 3" descr="https://www.fynbus.dk/filarkiv/Bestyrelsen/Poul_Andersen.jpg"/>
                           <pic:cNvPicPr>
                             <a:picLocks noChangeAspect="1" noChangeArrowheads="1"/>
                           </pic:cNvPicPr>
@@ -371,342 +653,6 @@
           <w:p>
             <w:pPr>
               <w:rPr>
-                <w:rStyle w:val="Strong"/>
-                <w:rFonts w:ascii="Times New Roman" w:hAnsi="Times New Roman" w:cs="Times New Roman"/>
-                <w:b w:val="0"/>
-                <w:color w:val="000000" w:themeColor="text1"/>
-                <w:sz w:val="24"/>
-                <w:szCs w:val="24"/>
-                <w:shd w:val="clear" w:color="auto" w:fill="FFFFFF"/>
-                <w:lang w:val="en-US"/>
-              </w:rPr>
-            </w:pPr>
-            <w:r>
-              <w:rPr>
-                <w:rFonts w:ascii="Times New Roman" w:hAnsi="Times New Roman" w:cs="Times New Roman"/>
-                <w:color w:val="000000" w:themeColor="text1"/>
-                <w:sz w:val="24"/>
-                <w:szCs w:val="24"/>
-                <w:lang w:val="en-US"/>
-              </w:rPr>
-              <w:t>Vice-Chairman</w:t>
-            </w:r>
-            <w:r>
-              <w:rPr>
-                <w:rFonts w:ascii="Times New Roman" w:hAnsi="Times New Roman" w:cs="Times New Roman"/>
-                <w:color w:val="000000" w:themeColor="text1"/>
-                <w:sz w:val="24"/>
-                <w:szCs w:val="24"/>
-                <w:lang w:val="en-US"/>
-              </w:rPr>
-              <w:t xml:space="preserve"> - </w:t>
-            </w:r>
-            <w:proofErr w:type="spellStart"/>
-            <w:r>
-              <w:rPr>
-                <w:rStyle w:val="Strong"/>
-                <w:rFonts w:ascii="Times New Roman" w:hAnsi="Times New Roman" w:cs="Times New Roman"/>
-                <w:b w:val="0"/>
-                <w:color w:val="000000" w:themeColor="text1"/>
-                <w:sz w:val="24"/>
-                <w:szCs w:val="24"/>
-                <w:shd w:val="clear" w:color="auto" w:fill="FFFFFF"/>
-                <w:lang w:val="en-US"/>
-              </w:rPr>
-              <w:t>Poul</w:t>
-            </w:r>
-            <w:proofErr w:type="spellEnd"/>
-            <w:r>
-              <w:rPr>
-                <w:rStyle w:val="Strong"/>
-                <w:rFonts w:ascii="Times New Roman" w:hAnsi="Times New Roman" w:cs="Times New Roman"/>
-                <w:b w:val="0"/>
-                <w:color w:val="000000" w:themeColor="text1"/>
-                <w:sz w:val="24"/>
-                <w:szCs w:val="24"/>
-                <w:shd w:val="clear" w:color="auto" w:fill="FFFFFF"/>
-                <w:lang w:val="en-US"/>
-              </w:rPr>
-              <w:t xml:space="preserve"> Andersen</w:t>
-            </w:r>
-          </w:p>
-          <w:p>
-            <w:pPr>
-              <w:pStyle w:val="ListParagraph"/>
-              <w:numPr>
-                <w:ilvl w:val="0"/>
-                <w:numId w:val="2"/>
-              </w:numPr>
-              <w:rPr>
-                <w:rFonts w:ascii="Times New Roman" w:hAnsi="Times New Roman" w:cs="Times New Roman"/>
-                <w:color w:val="000000" w:themeColor="text1"/>
-                <w:sz w:val="24"/>
-                <w:szCs w:val="24"/>
-                <w:shd w:val="clear" w:color="auto" w:fill="FFFFFF"/>
-                <w:lang w:val="en-US"/>
-              </w:rPr>
-            </w:pPr>
-            <w:r>
-              <w:rPr>
-                <w:rStyle w:val="Strong"/>
-                <w:rFonts w:ascii="Times New Roman" w:hAnsi="Times New Roman" w:cs="Times New Roman"/>
-                <w:b w:val="0"/>
-                <w:color w:val="000000" w:themeColor="text1"/>
-                <w:sz w:val="24"/>
-                <w:szCs w:val="24"/>
-                <w:shd w:val="clear" w:color="auto" w:fill="FFFFFF"/>
-                <w:lang w:val="en-US"/>
-              </w:rPr>
-              <w:t>Represents –</w:t>
-            </w:r>
-            <w:r>
-              <w:rPr>
-                <w:rFonts w:ascii="Times New Roman" w:hAnsi="Times New Roman" w:cs="Times New Roman"/>
-                <w:color w:val="000000" w:themeColor="text1"/>
-                <w:sz w:val="24"/>
-                <w:szCs w:val="24"/>
-                <w:lang w:val="en-US"/>
-              </w:rPr>
-              <w:t xml:space="preserve"> </w:t>
-            </w:r>
-            <w:proofErr w:type="spellStart"/>
-            <w:r>
-              <w:rPr>
-                <w:rFonts w:ascii="Times New Roman" w:hAnsi="Times New Roman" w:cs="Times New Roman"/>
-                <w:color w:val="000000" w:themeColor="text1"/>
-                <w:sz w:val="24"/>
-                <w:szCs w:val="24"/>
-                <w:shd w:val="clear" w:color="auto" w:fill="FFFFFF"/>
-                <w:lang w:val="en-US"/>
-              </w:rPr>
-              <w:t>Syddanmark</w:t>
-            </w:r>
-            <w:r>
-              <w:rPr>
-                <w:rFonts w:ascii="Times New Roman" w:hAnsi="Times New Roman" w:cs="Times New Roman"/>
-                <w:color w:val="000000" w:themeColor="text1"/>
-                <w:sz w:val="24"/>
-                <w:szCs w:val="24"/>
-                <w:shd w:val="clear" w:color="auto" w:fill="FFFFFF"/>
-                <w:lang w:val="en-US"/>
-              </w:rPr>
-              <w:t>s</w:t>
-            </w:r>
-            <w:proofErr w:type="spellEnd"/>
-            <w:r>
-              <w:rPr>
-                <w:rFonts w:ascii="Times New Roman" w:hAnsi="Times New Roman" w:cs="Times New Roman"/>
-                <w:color w:val="000000" w:themeColor="text1"/>
-                <w:sz w:val="24"/>
-                <w:szCs w:val="24"/>
-                <w:shd w:val="clear" w:color="auto" w:fill="FFFFFF"/>
-                <w:lang w:val="en-US"/>
-              </w:rPr>
-              <w:t xml:space="preserve"> region </w:t>
-            </w:r>
-          </w:p>
-          <w:p>
-            <w:pPr>
-              <w:pStyle w:val="ListParagraph"/>
-              <w:numPr>
-                <w:ilvl w:val="0"/>
-                <w:numId w:val="2"/>
-              </w:numPr>
-              <w:rPr>
-                <w:rFonts w:ascii="Times New Roman" w:hAnsi="Times New Roman" w:cs="Times New Roman"/>
-                <w:color w:val="000000" w:themeColor="text1"/>
-                <w:sz w:val="24"/>
-                <w:szCs w:val="24"/>
-                <w:lang w:val="en-US"/>
-              </w:rPr>
-            </w:pPr>
-            <w:r>
-              <w:rPr>
-                <w:rStyle w:val="Strong"/>
-                <w:rFonts w:ascii="Times New Roman" w:hAnsi="Times New Roman" w:cs="Times New Roman"/>
-                <w:b w:val="0"/>
-                <w:color w:val="000000" w:themeColor="text1"/>
-                <w:sz w:val="24"/>
-                <w:szCs w:val="24"/>
-                <w:shd w:val="clear" w:color="auto" w:fill="FFFFFF"/>
-                <w:lang w:val="en-US"/>
-              </w:rPr>
-              <w:t xml:space="preserve">Decision-making together with other </w:t>
-            </w:r>
-            <w:proofErr w:type="spellStart"/>
-            <w:r>
-              <w:rPr>
-                <w:rFonts w:ascii="Times New Roman" w:hAnsi="Times New Roman" w:cs="Times New Roman"/>
-                <w:color w:val="000000" w:themeColor="text1"/>
-                <w:sz w:val="24"/>
-                <w:szCs w:val="24"/>
-                <w:shd w:val="clear" w:color="auto" w:fill="FFFFFF"/>
-                <w:lang w:val="en-US"/>
-              </w:rPr>
-              <w:t>Syddanmarks</w:t>
-            </w:r>
-            <w:proofErr w:type="spellEnd"/>
-            <w:r>
-              <w:rPr>
-                <w:rStyle w:val="Strong"/>
-                <w:rFonts w:ascii="Times New Roman" w:hAnsi="Times New Roman" w:cs="Times New Roman"/>
-                <w:b w:val="0"/>
-                <w:color w:val="000000" w:themeColor="text1"/>
-                <w:sz w:val="24"/>
-                <w:szCs w:val="24"/>
-                <w:shd w:val="clear" w:color="auto" w:fill="FFFFFF"/>
-                <w:lang w:val="en-US"/>
-              </w:rPr>
-              <w:t xml:space="preserve"> and </w:t>
-            </w:r>
-            <w:proofErr w:type="spellStart"/>
-            <w:r>
-              <w:rPr>
-                <w:rStyle w:val="Strong"/>
-                <w:rFonts w:ascii="Times New Roman" w:hAnsi="Times New Roman" w:cs="Times New Roman"/>
-                <w:b w:val="0"/>
-                <w:color w:val="000000" w:themeColor="text1"/>
-                <w:sz w:val="24"/>
-                <w:szCs w:val="24"/>
-                <w:shd w:val="clear" w:color="auto" w:fill="FFFFFF"/>
-                <w:lang w:val="en-US"/>
-              </w:rPr>
-              <w:t>Funens</w:t>
-            </w:r>
-            <w:proofErr w:type="spellEnd"/>
-            <w:r>
-              <w:rPr>
-                <w:rStyle w:val="Strong"/>
-                <w:rFonts w:ascii="Times New Roman" w:hAnsi="Times New Roman" w:cs="Times New Roman"/>
-                <w:b w:val="0"/>
-                <w:color w:val="000000" w:themeColor="text1"/>
-                <w:sz w:val="24"/>
-                <w:szCs w:val="24"/>
-                <w:shd w:val="clear" w:color="auto" w:fill="FFFFFF"/>
-                <w:lang w:val="en-US"/>
-              </w:rPr>
-              <w:t xml:space="preserve"> </w:t>
-            </w:r>
-            <w:proofErr w:type="spellStart"/>
-            <w:r>
-              <w:rPr>
-                <w:rStyle w:val="Strong"/>
-                <w:rFonts w:ascii="Times New Roman" w:hAnsi="Times New Roman" w:cs="Times New Roman"/>
-                <w:b w:val="0"/>
-                <w:color w:val="000000" w:themeColor="text1"/>
-                <w:sz w:val="24"/>
-                <w:szCs w:val="24"/>
-                <w:shd w:val="clear" w:color="auto" w:fill="FFFFFF"/>
-                <w:lang w:val="en-US"/>
-              </w:rPr>
-              <w:t>representives</w:t>
-            </w:r>
-            <w:proofErr w:type="spellEnd"/>
-          </w:p>
-        </w:tc>
-        <w:tc>
-          <w:tcPr>
-            <w:tcW w:w="2466" w:type="dxa"/>
-          </w:tcPr>
-          <w:p>
-            <w:pPr>
-              <w:rPr>
-                <w:rFonts w:ascii="Times New Roman" w:hAnsi="Times New Roman" w:cs="Times New Roman"/>
-                <w:sz w:val="24"/>
-                <w:szCs w:val="24"/>
-                <w:lang w:val="en-US"/>
-              </w:rPr>
-            </w:pPr>
-            <w:r>
-              <w:rPr>
-                <w:rFonts w:ascii="Times New Roman" w:hAnsi="Times New Roman" w:cs="Times New Roman"/>
-                <w:noProof/>
-                <w:sz w:val="24"/>
-                <w:szCs w:val="24"/>
-                <w:lang w:val="en-US" w:eastAsia="lv-LV"/>
-              </w:rPr>
-              <w:drawing>
-                <wp:anchor distT="0" distB="0" distL="114300" distR="114300" simplePos="0" relativeHeight="251661312" behindDoc="1" locked="0" layoutInCell="1" allowOverlap="1" wp14:anchorId="64B6748D" wp14:editId="46A24473">
-                  <wp:simplePos x="0" y="0"/>
-                  <wp:positionH relativeFrom="margin">
-                    <wp:posOffset>-29210</wp:posOffset>
-                  </wp:positionH>
-                  <wp:positionV relativeFrom="margin">
-                    <wp:posOffset>149225</wp:posOffset>
-                  </wp:positionV>
-                  <wp:extent cx="1428750" cy="1905000"/>
-                  <wp:effectExtent l="0" t="0" r="0" b="0"/>
-                  <wp:wrapTight wrapText="bothSides">
-                    <wp:wrapPolygon edited="0">
-                      <wp:start x="0" y="0"/>
-                      <wp:lineTo x="0" y="21384"/>
-                      <wp:lineTo x="21312" y="21384"/>
-                      <wp:lineTo x="21312" y="0"/>
-                      <wp:lineTo x="0" y="0"/>
-                    </wp:wrapPolygon>
-                  </wp:wrapTight>
-                  <wp:docPr id="3" name="Picture 3" descr="https://www.fynbus.dk/filarkiv/Bestyrelsen/Poul_Andersen.jpg"/>
-                  <wp:cNvGraphicFramePr>
-                    <a:graphicFrameLocks xmlns:a="http://schemas.openxmlformats.org/drawingml/2006/main" noChangeAspect="1"/>
-                  </wp:cNvGraphicFramePr>
-                  <a:graphic xmlns:a="http://schemas.openxmlformats.org/drawingml/2006/main">
-                    <a:graphicData uri="http://schemas.openxmlformats.org/drawingml/2006/picture">
-                      <pic:pic xmlns:pic="http://schemas.openxmlformats.org/drawingml/2006/picture">
-                        <pic:nvPicPr>
-                          <pic:cNvPr id="0" name="Picture 3" descr="https://www.fynbus.dk/filarkiv/Bestyrelsen/Poul_Andersen.jpg"/>
-                          <pic:cNvPicPr>
-                            <a:picLocks noChangeAspect="1" noChangeArrowheads="1"/>
-                          </pic:cNvPicPr>
-                        </pic:nvPicPr>
-                        <pic:blipFill>
-                          <a:blip r:embed="rId7">
-                            <a:extLst>
-                              <a:ext uri="{28A0092B-C50C-407E-A947-70E740481C1C}">
-                                <a14:useLocalDpi xmlns:a14="http://schemas.microsoft.com/office/drawing/2010/main" val="0"/>
-                              </a:ext>
-                            </a:extLst>
-                          </a:blip>
-                          <a:srcRect/>
-                          <a:stretch>
-                            <a:fillRect/>
-                          </a:stretch>
-                        </pic:blipFill>
-                        <pic:spPr bwMode="auto">
-                          <a:xfrm>
-                            <a:off x="0" y="0"/>
-                            <a:ext cx="1428750" cy="1905000"/>
-                          </a:xfrm>
-                          <a:prstGeom prst="rect">
-                            <a:avLst/>
-                          </a:prstGeom>
-                          <a:noFill/>
-                          <a:ln>
-                            <a:noFill/>
-                          </a:ln>
-                        </pic:spPr>
-                      </pic:pic>
-                    </a:graphicData>
-                  </a:graphic>
-                  <wp14:sizeRelH relativeFrom="page">
-                    <wp14:pctWidth>0</wp14:pctWidth>
-                  </wp14:sizeRelH>
-                  <wp14:sizeRelV relativeFrom="page">
-                    <wp14:pctHeight>0</wp14:pctHeight>
-                  </wp14:sizeRelV>
-                </wp:anchor>
-              </w:drawing>
-            </w:r>
-          </w:p>
-        </w:tc>
-      </w:tr>
-      <w:tr>
-        <w:tc>
-          <w:tcPr>
-            <w:tcW w:w="6056" w:type="dxa"/>
-          </w:tcPr>
-          <w:p>
-            <w:pPr>
-              <w:rPr>
                 <w:rFonts w:ascii="Times New Roman" w:hAnsi="Times New Roman" w:cs="Times New Roman"/>
                 <w:color w:val="000000" w:themeColor="text1"/>
                 <w:sz w:val="24"/>
@@ -853,29 +799,7 @@
                 <w:szCs w:val="24"/>
                 <w:lang w:val="en-US"/>
               </w:rPr>
-              <w:t xml:space="preserve">company and makes sure of other </w:t>
-            </w:r>
-            <w:proofErr w:type="gramStart"/>
-            <w:r>
-              <w:rPr>
-                <w:rFonts w:ascii="Times New Roman" w:hAnsi="Times New Roman" w:cs="Times New Roman"/>
-                <w:color w:val="000000" w:themeColor="text1"/>
-                <w:sz w:val="24"/>
-                <w:szCs w:val="24"/>
-                <w:lang w:val="en-US"/>
-              </w:rPr>
-              <w:t>functions(</w:t>
-            </w:r>
-            <w:proofErr w:type="gramEnd"/>
-            <w:r>
-              <w:rPr>
-                <w:rFonts w:ascii="Times New Roman" w:hAnsi="Times New Roman" w:cs="Times New Roman"/>
-                <w:color w:val="000000" w:themeColor="text1"/>
-                <w:sz w:val="24"/>
-                <w:szCs w:val="24"/>
-                <w:lang w:val="en-US"/>
-              </w:rPr>
-              <w:t>operations</w:t>
+              <w:t>company and makes sure of other functions(operations</w:t>
             </w:r>
             <w:r>
               <w:rPr>
@@ -934,8 +858,6 @@
               </w:rPr>
               <w:t>)</w:t>
             </w:r>
-            <w:bookmarkStart w:id="0" w:name="_GoBack"/>
-            <w:bookmarkEnd w:id="0"/>
           </w:p>
         </w:tc>
         <w:tc>
@@ -1205,11 +1127,35 @@
       <w:pPr>
         <w:rPr>
           <w:rFonts w:ascii="Times New Roman" w:hAnsi="Times New Roman" w:cs="Times New Roman"/>
+          <w:color w:val="FF0000"/>
           <w:sz w:val="24"/>
           <w:szCs w:val="24"/>
           <w:lang w:val="en-US"/>
         </w:rPr>
       </w:pPr>
+    </w:p>
+    <w:p>
+      <w:pPr>
+        <w:rPr>
+          <w:rFonts w:ascii="Times New Roman" w:hAnsi="Times New Roman" w:cs="Times New Roman"/>
+          <w:color w:val="FF0000"/>
+          <w:sz w:val="24"/>
+          <w:szCs w:val="24"/>
+          <w:lang w:val="en-US"/>
+        </w:rPr>
+      </w:pPr>
+      <w:r>
+        <w:rPr>
+          <w:rFonts w:ascii="Times New Roman" w:hAnsi="Times New Roman" w:cs="Times New Roman"/>
+          <w:color w:val="FF0000"/>
+          <w:sz w:val="24"/>
+          <w:szCs w:val="24"/>
+          <w:lang w:val="en-US"/>
+        </w:rPr>
+        <w:t>What about customers? They have no stakes in the company?</w:t>
+      </w:r>
+      <w:bookmarkStart w:id="0" w:name="_GoBack"/>
+      <w:bookmarkEnd w:id="0"/>
     </w:p>
     <w:sectPr>
       <w:pgSz w:w="11906" w:h="16838"/>
@@ -1222,8 +1168,8 @@
 </file>
 
 <file path=word/numbering.xml><?xml version="1.0" encoding="utf-8"?>
-<w:numbering xmlns:wpc="http://schemas.microsoft.com/office/word/2010/wordprocessingCanvas" xmlns:mc="http://schemas.openxmlformats.org/markup-compatibility/2006" xmlns:o="urn:schemas-microsoft-com:office:office" xmlns:r="http://schemas.openxmlformats.org/officeDocument/2006/relationships" xmlns:m="http://schemas.openxmlformats.org/officeDocument/2006/math" xmlns:v="urn:schemas-microsoft-com:vml" xmlns:wp14="http://schemas.microsoft.com/office/word/2010/wordprocessingDrawing" xmlns:wp="http://schemas.openxmlformats.org/drawingml/2006/wordprocessingDrawing" xmlns:w10="urn:schemas-microsoft-com:office:word" xmlns:w="http://schemas.openxmlformats.org/wordprocessingml/2006/main" xmlns:w14="http://schemas.microsoft.com/office/word/2010/wordml" xmlns:wpg="http://schemas.microsoft.com/office/word/2010/wordprocessingGroup" xmlns:wpi="http://schemas.microsoft.com/office/word/2010/wordprocessingInk" xmlns:wne="http://schemas.microsoft.com/office/word/2006/wordml" xmlns:wps="http://schemas.microsoft.com/office/word/2010/wordprocessingShape" mc:Ignorable="w14 wp14">
-  <w:abstractNum w:abstractNumId="0">
+<w:numbering xmlns:wpc="http://schemas.microsoft.com/office/word/2010/wordprocessingCanvas" xmlns:cx="http://schemas.microsoft.com/office/drawing/2014/chartex" xmlns:cx1="http://schemas.microsoft.com/office/drawing/2015/9/8/chartex" xmlns:cx2="http://schemas.microsoft.com/office/drawing/2015/10/21/chartex" xmlns:cx3="http://schemas.microsoft.com/office/drawing/2016/5/9/chartex" xmlns:cx4="http://schemas.microsoft.com/office/drawing/2016/5/10/chartex" xmlns:cx5="http://schemas.microsoft.com/office/drawing/2016/5/11/chartex" xmlns:mc="http://schemas.openxmlformats.org/markup-compatibility/2006" xmlns:o="urn:schemas-microsoft-com:office:office" xmlns:r="http://schemas.openxmlformats.org/officeDocument/2006/relationships" xmlns:m="http://schemas.openxmlformats.org/officeDocument/2006/math" xmlns:v="urn:schemas-microsoft-com:vml" xmlns:wp14="http://schemas.microsoft.com/office/word/2010/wordprocessingDrawing" xmlns:wp="http://schemas.openxmlformats.org/drawingml/2006/wordprocessingDrawing" xmlns:w10="urn:schemas-microsoft-com:office:word" xmlns:w="http://schemas.openxmlformats.org/wordprocessingml/2006/main" xmlns:w14="http://schemas.microsoft.com/office/word/2010/wordml" xmlns:w15="http://schemas.microsoft.com/office/word/2012/wordml" xmlns:w16se="http://schemas.microsoft.com/office/word/2015/wordml/symex" xmlns:wpg="http://schemas.microsoft.com/office/word/2010/wordprocessingGroup" xmlns:wpi="http://schemas.microsoft.com/office/word/2010/wordprocessingInk" xmlns:wne="http://schemas.microsoft.com/office/word/2006/wordml" xmlns:wps="http://schemas.microsoft.com/office/word/2010/wordprocessingShape" mc:Ignorable="w14 w15 w16se wp14">
+  <w:abstractNum w:abstractNumId="0" w15:restartNumberingAfterBreak="0">
     <w:nsid w:val="47472253"/>
     <w:multiLevelType w:val="hybridMultilevel"/>
     <w:tmpl w:val="0E866BBC"/>
@@ -1336,7 +1282,7 @@
       </w:rPr>
     </w:lvl>
   </w:abstractNum>
-  <w:abstractNum w:abstractNumId="1">
+  <w:abstractNum w:abstractNumId="1" w15:restartNumberingAfterBreak="0">
     <w:nsid w:val="50855416"/>
     <w:multiLevelType w:val="hybridMultilevel"/>
     <w:tmpl w:val="1E5AD820"/>
@@ -1449,7 +1395,7 @@
       </w:rPr>
     </w:lvl>
   </w:abstractNum>
-  <w:abstractNum w:abstractNumId="2">
+  <w:abstractNum w:abstractNumId="2" w15:restartNumberingAfterBreak="0">
     <w:nsid w:val="655549A7"/>
     <w:multiLevelType w:val="hybridMultilevel"/>
     <w:tmpl w:val="56CE82A2"/>
@@ -1575,7 +1521,7 @@
 </file>
 
 <file path=word/styles.xml><?xml version="1.0" encoding="utf-8"?>
-<w:styles xmlns:mc="http://schemas.openxmlformats.org/markup-compatibility/2006" xmlns:r="http://schemas.openxmlformats.org/officeDocument/2006/relationships" xmlns:w="http://schemas.openxmlformats.org/wordprocessingml/2006/main" xmlns:w14="http://schemas.microsoft.com/office/word/2010/wordml" mc:Ignorable="w14">
+<w:styles xmlns:mc="http://schemas.openxmlformats.org/markup-compatibility/2006" xmlns:r="http://schemas.openxmlformats.org/officeDocument/2006/relationships" xmlns:w="http://schemas.openxmlformats.org/wordprocessingml/2006/main" xmlns:w14="http://schemas.microsoft.com/office/word/2010/wordml" xmlns:w15="http://schemas.microsoft.com/office/word/2012/wordml" xmlns:w16se="http://schemas.microsoft.com/office/word/2015/wordml/symex" mc:Ignorable="w14 w15 w16se">
   <w:docDefaults>
     <w:rPrDefault>
       <w:rPr>
@@ -1591,405 +1537,381 @@
       </w:pPr>
     </w:pPrDefault>
   </w:docDefaults>
-  <w:latentStyles w:defLockedState="0" w:defUIPriority="99" w:defSemiHidden="1" w:defUnhideWhenUsed="1" w:defQFormat="0" w:count="267">
-    <w:lsdException w:name="Normal" w:semiHidden="0" w:uiPriority="0" w:unhideWhenUsed="0" w:qFormat="1"/>
-    <w:lsdException w:name="heading 1" w:semiHidden="0" w:uiPriority="9" w:unhideWhenUsed="0" w:qFormat="1"/>
-    <w:lsdException w:name="heading 2" w:uiPriority="9" w:qFormat="1"/>
-    <w:lsdException w:name="heading 3" w:uiPriority="9" w:qFormat="1"/>
-    <w:lsdException w:name="heading 4" w:uiPriority="9" w:qFormat="1"/>
-    <w:lsdException w:name="heading 5" w:uiPriority="9" w:qFormat="1"/>
-    <w:lsdException w:name="heading 6" w:uiPriority="9" w:qFormat="1"/>
-    <w:lsdException w:name="heading 7" w:uiPriority="9" w:qFormat="1"/>
-    <w:lsdException w:name="heading 8" w:uiPriority="9" w:qFormat="1"/>
-    <w:lsdException w:name="heading 9" w:uiPriority="9" w:qFormat="1"/>
-    <w:lsdException w:name="toc 1" w:uiPriority="39"/>
-    <w:lsdException w:name="toc 2" w:uiPriority="39"/>
-    <w:lsdException w:name="toc 3" w:uiPriority="39"/>
-    <w:lsdException w:name="toc 4" w:uiPriority="39"/>
-    <w:lsdException w:name="toc 5" w:uiPriority="39"/>
-    <w:lsdException w:name="toc 6" w:uiPriority="39"/>
-    <w:lsdException w:name="toc 7" w:uiPriority="39"/>
-    <w:lsdException w:name="toc 8" w:uiPriority="39"/>
-    <w:lsdException w:name="toc 9" w:uiPriority="39"/>
-    <w:lsdException w:name="caption" w:uiPriority="35" w:qFormat="1"/>
-    <w:lsdException w:name="Title" w:semiHidden="0" w:uiPriority="10" w:unhideWhenUsed="0" w:qFormat="1"/>
-    <w:lsdException w:name="Default Paragraph Font" w:uiPriority="1"/>
-    <w:lsdException w:name="Subtitle" w:semiHidden="0" w:uiPriority="11" w:unhideWhenUsed="0" w:qFormat="1"/>
-    <w:lsdException w:name="Strong" w:semiHidden="0" w:uiPriority="22" w:unhideWhenUsed="0" w:qFormat="1"/>
-    <w:lsdException w:name="Emphasis" w:semiHidden="0" w:uiPriority="20" w:unhideWhenUsed="0" w:qFormat="1"/>
-    <w:lsdException w:name="Table Grid" w:semiHidden="0" w:uiPriority="59" w:unhideWhenUsed="0"/>
-    <w:lsdException w:name="Placeholder Text" w:unhideWhenUsed="0"/>
-    <w:lsdException w:name="No Spacing" w:semiHidden="0" w:uiPriority="1" w:unhideWhenUsed="0" w:qFormat="1"/>
-    <w:lsdException w:name="Light Shading" w:semiHidden="0" w:uiPriority="60" w:unhideWhenUsed="0"/>
-    <w:lsdException w:name="Light List" w:semiHidden="0" w:uiPriority="61" w:unhideWhenUsed="0"/>
-    <w:lsdException w:name="Light Grid" w:semiHidden="0" w:uiPriority="62" w:unhideWhenUsed="0"/>
-    <w:lsdException w:name="Medium Shading 1" w:semiHidden="0" w:uiPriority="63" w:unhideWhenUsed="0"/>
-    <w:lsdException w:name="Medium Shading 2" w:semiHidden="0" w:uiPriority="64" w:unhideWhenUsed="0"/>
-    <w:lsdException w:name="Medium List 1" w:semiHidden="0" w:uiPriority="65" w:unhideWhenUsed="0"/>
-    <w:lsdException w:name="Medium List 2" w:semiHidden="0" w:uiPriority="66" w:unhideWhenUsed="0"/>
-    <w:lsdException w:name="Medium Grid 1" w:semiHidden="0" w:uiPriority="67" w:unhideWhenUsed="0"/>
-    <w:lsdException w:name="Medium Grid 2" w:semiHidden="0" w:uiPriority="68" w:unhideWhenUsed="0"/>
-    <w:lsdException w:name="Medium Grid 3" w:semiHidden="0" w:uiPriority="69" w:unhideWhenUsed="0"/>
-    <w:lsdException w:name="Dark List" w:semiHidden="0" w:uiPriority="70" w:unhideWhenUsed="0"/>
-    <w:lsdException w:name="Colorful Shading" w:semiHidden="0" w:uiPriority="71" w:unhideWhenUsed="0"/>
-    <w:lsdException w:name="Colorful List" w:semiHidden="0" w:uiPriority="72" w:unhideWhenUsed="0"/>
-    <w:lsdException w:name="Colorful Grid" w:semiHidden="0" w:uiPriority="73" w:unhideWhenUsed="0"/>
-    <w:lsdException w:name="Light Shading Accent 1" w:semiHidden="0" w:uiPriority="60" w:unhideWhenUsed="0"/>
-    <w:lsdException w:name="Light List Accent 1" w:semiHidden="0" w:uiPriority="61" w:unhideWhenUsed="0"/>
-    <w:lsdException w:name="Light Grid Accent 1" w:semiHidden="0" w:uiPriority="62" w:unhideWhenUsed="0"/>
-    <w:lsdException w:name="Medium Shading 1 Accent 1" w:semiHidden="0" w:uiPriority="63" w:unhideWhenUsed="0"/>
-    <w:lsdException w:name="Medium Shading 2 Accent 1" w:semiHidden="0" w:uiPriority="64" w:unhideWhenUsed="0"/>
-    <w:lsdException w:name="Medium List 1 Accent 1" w:semiHidden="0" w:uiPriority="65" w:unhideWhenUsed="0"/>
-    <w:lsdException w:name="Revision" w:unhideWhenUsed="0"/>
-    <w:lsdException w:name="List Paragraph" w:semiHidden="0" w:uiPriority="34" w:unhideWhenUsed="0" w:qFormat="1"/>
-    <w:lsdException w:name="Quote" w:semiHidden="0" w:uiPriority="29" w:unhideWhenUsed="0" w:qFormat="1"/>
-    <w:lsdException w:name="Intense Quote" w:semiHidden="0" w:uiPriority="30" w:unhideWhenUsed="0" w:qFormat="1"/>
-    <w:lsdException w:name="Medium List 2 Accent 1" w:semiHidden="0" w:uiPriority="66" w:unhideWhenUsed="0"/>
-    <w:lsdException w:name="Medium Grid 1 Accent 1" w:semiHidden="0" w:uiPriority="67" w:unhideWhenUsed="0"/>
-    <w:lsdException w:name="Medium Grid 2 Accent 1" w:semiHidden="0" w:uiPriority="68" w:unhideWhenUsed="0"/>
-    <w:lsdException w:name="Medium Grid 3 Accent 1" w:semiHidden="0" w:uiPriority="69" w:unhideWhenUsed="0"/>
-    <w:lsdException w:name="Dark List Accent 1" w:semiHidden="0" w:uiPriority="70" w:unhideWhenUsed="0"/>
-    <w:lsdException w:name="Colorful Shading Accent 1" w:semiHidden="0" w:uiPriority="71" w:unhideWhenUsed="0"/>
-    <w:lsdException w:name="Colorful List Accent 1" w:semiHidden="0" w:uiPriority="72" w:unhideWhenUsed="0"/>
-    <w:lsdException w:name="Colorful Grid Accent 1" w:semiHidden="0" w:uiPriority="73" w:unhideWhenUsed="0"/>
-    <w:lsdException w:name="Light Shading Accent 2" w:semiHidden="0" w:uiPriority="60" w:unhideWhenUsed="0"/>
-    <w:lsdException w:name="Light List Accent 2" w:semiHidden="0" w:uiPriority="61" w:unhideWhenUsed="0"/>
-    <w:lsdException w:name="Light Grid Accent 2" w:semiHidden="0" w:uiPriority="62" w:unhideWhenUsed="0"/>
-    <w:lsdException w:name="Medium Shading 1 Accent 2" w:semiHidden="0" w:uiPriority="63" w:unhideWhenUsed="0"/>
-    <w:lsdException w:name="Medium Shading 2 Accent 2" w:semiHidden="0" w:uiPriority="64" w:unhideWhenUsed="0"/>
-    <w:lsdException w:name="Medium List 1 Accent 2" w:semiHidden="0" w:uiPriority="65" w:unhideWhenUsed="0"/>
-    <w:lsdException w:name="Medium List 2 Accent 2" w:semiHidden="0" w:uiPriority="66" w:unhideWhenUsed="0"/>
-    <w:lsdException w:name="Medium Grid 1 Accent 2" w:semiHidden="0" w:uiPriority="67" w:unhideWhenUsed="0"/>
-    <w:lsdException w:name="Medium Grid 2 Accent 2" w:semiHidden="0" w:uiPriority="68" w:unhideWhenUsed="0"/>
-    <w:lsdException w:name="Medium Grid 3 Accent 2" w:semiHidden="0" w:uiPriority="69" w:unhideWhenUsed="0"/>
-    <w:lsdException w:name="Dark List Accent 2" w:semiHidden="0" w:uiPriority="70" w:unhideWhenUsed="0"/>
-    <w:lsdException w:name="Colorful Shading Accent 2" w:semiHidden="0" w:uiPriority="71" w:unhideWhenUsed="0"/>
-    <w:lsdException w:name="Colorful List Accent 2" w:semiHidden="0" w:uiPriority="72" w:unhideWhenUsed="0"/>
-    <w:lsdException w:name="Colorful Grid Accent 2" w:semiHidden="0" w:uiPriority="73" w:unhideWhenUsed="0"/>
-    <w:lsdException w:name="Light Shading Accent 3" w:semiHidden="0" w:uiPriority="60" w:unhideWhenUsed="0"/>
-    <w:lsdException w:name="Light List Accent 3" w:semiHidden="0" w:uiPriority="61" w:unhideWhenUsed="0"/>
-    <w:lsdException w:name="Light Grid Accent 3" w:semiHidden="0" w:uiPriority="62" w:unhideWhenUsed="0"/>
-    <w:lsdException w:name="Medium Shading 1 Accent 3" w:semiHidden="0" w:uiPriority="63" w:unhideWhenUsed="0"/>
-    <w:lsdException w:name="Medium Shading 2 Accent 3" w:semiHidden="0" w:uiPriority="64" w:unhideWhenUsed="0"/>
-    <w:lsdException w:name="Medium List 1 Accent 3" w:semiHidden="0" w:uiPriority="65" w:unhideWhenUsed="0"/>
-    <w:lsdException w:name="Medium List 2 Accent 3" w:semiHidden="0" w:uiPriority="66" w:unhideWhenUsed="0"/>
-    <w:lsdException w:name="Medium Grid 1 Accent 3" w:semiHidden="0" w:uiPriority="67" w:unhideWhenUsed="0"/>
-    <w:lsdException w:name="Medium Grid 2 Accent 3" w:semiHidden="0" w:uiPriority="68" w:unhideWhenUsed="0"/>
-    <w:lsdException w:name="Medium Grid 3 Accent 3" w:semiHidden="0" w:uiPriority="69" w:unhideWhenUsed="0"/>
-    <w:lsdException w:name="Dark List Accent 3" w:semiHidden="0" w:uiPriority="70" w:unhideWhenUsed="0"/>
-    <w:lsdException w:name="Colorful Shading Accent 3" w:semiHidden="0" w:uiPriority="71" w:unhideWhenUsed="0"/>
-    <w:lsdException w:name="Colorful List Accent 3" w:semiHidden="0" w:uiPriority="72" w:unhideWhenUsed="0"/>
-    <w:lsdException w:name="Colorful Grid Accent 3" w:semiHidden="0" w:uiPriority="73" w:unhideWhenUsed="0"/>
-    <w:lsdException w:name="Light Shading Accent 4" w:semiHidden="0" w:uiPriority="60" w:unhideWhenUsed="0"/>
-    <w:lsdException w:name="Light List Accent 4" w:semiHidden="0" w:uiPriority="61" w:unhideWhenUsed="0"/>
-    <w:lsdException w:name="Light Grid Accent 4" w:semiHidden="0" w:uiPriority="62" w:unhideWhenUsed="0"/>
-    <w:lsdException w:name="Medium Shading 1 Accent 4" w:semiHidden="0" w:uiPriority="63" w:unhideWhenUsed="0"/>
-    <w:lsdException w:name="Medium Shading 2 Accent 4" w:semiHidden="0" w:uiPriority="64" w:unhideWhenUsed="0"/>
-    <w:lsdException w:name="Medium List 1 Accent 4" w:semiHidden="0" w:uiPriority="65" w:unhideWhenUsed="0"/>
-    <w:lsdException w:name="Medium List 2 Accent 4" w:semiHidden="0" w:uiPriority="66" w:unhideWhenUsed="0"/>
-    <w:lsdException w:name="Medium Grid 1 Accent 4" w:semiHidden="0" w:uiPriority="67" w:unhideWhenUsed="0"/>
-    <w:lsdException w:name="Medium Grid 2 Accent 4" w:semiHidden="0" w:uiPriority="68" w:unhideWhenUsed="0"/>
-    <w:lsdException w:name="Medium Grid 3 Accent 4" w:semiHidden="0" w:uiPriority="69" w:unhideWhenUsed="0"/>
-    <w:lsdException w:name="Dark List Accent 4" w:semiHidden="0" w:uiPriority="70" w:unhideWhenUsed="0"/>
-    <w:lsdException w:name="Colorful Shading Accent 4" w:semiHidden="0" w:uiPriority="71" w:unhideWhenUsed="0"/>
-    <w:lsdException w:name="Colorful List Accent 4" w:semiHidden="0" w:uiPriority="72" w:unhideWhenUsed="0"/>
-    <w:lsdException w:name="Colorful Grid Accent 4" w:semiHidden="0" w:uiPriority="73" w:unhideWhenUsed="0"/>
-    <w:lsdException w:name="Light Shading Accent 5" w:semiHidden="0" w:uiPriority="60" w:unhideWhenUsed="0"/>
-    <w:lsdException w:name="Light List Accent 5" w:semiHidden="0" w:uiPriority="61" w:unhideWhenUsed="0"/>
-    <w:lsdException w:name="Light Grid Accent 5" w:semiHidden="0" w:uiPriority="62" w:unhideWhenUsed="0"/>
-    <w:lsdException w:name="Medium Shading 1 Accent 5" w:semiHidden="0" w:uiPriority="63" w:unhideWhenUsed="0"/>
-    <w:lsdException w:name="Medium Shading 2 Accent 5" w:semiHidden="0" w:uiPriority="64" w:unhideWhenUsed="0"/>
-    <w:lsdException w:name="Medium List 1 Accent 5" w:semiHidden="0" w:uiPriority="65" w:unhideWhenUsed="0"/>
-    <w:lsdException w:name="Medium List 2 Accent 5" w:semiHidden="0" w:uiPriority="66" w:unhideWhenUsed="0"/>
-    <w:lsdException w:name="Medium Grid 1 Accent 5" w:semiHidden="0" w:uiPriority="67" w:unhideWhenUsed="0"/>
-    <w:lsdException w:name="Medium Grid 2 Accent 5" w:semiHidden="0" w:uiPriority="68" w:unhideWhenUsed="0"/>
-    <w:lsdException w:name="Medium Grid 3 Accent 5" w:semiHidden="0" w:uiPriority="69" w:unhideWhenUsed="0"/>
-    <w:lsdException w:name="Dark List Accent 5" w:semiHidden="0" w:uiPriority="70" w:unhideWhenUsed="0"/>
-    <w:lsdException w:name="Colorful Shading Accent 5" w:semiHidden="0" w:uiPriority="71" w:unhideWhenUsed="0"/>
-    <w:lsdException w:name="Colorful List Accent 5" w:semiHidden="0" w:uiPriority="72" w:unhideWhenUsed="0"/>
-    <w:lsdException w:name="Colorful Grid Accent 5" w:semiHidden="0" w:uiPriority="73" w:unhideWhenUsed="0"/>
-    <w:lsdException w:name="Light Shading Accent 6" w:semiHidden="0" w:uiPriority="60" w:unhideWhenUsed="0"/>
-    <w:lsdException w:name="Light List Accent 6" w:semiHidden="0" w:uiPriority="61" w:unhideWhenUsed="0"/>
-    <w:lsdException w:name="Light Grid Accent 6" w:semiHidden="0" w:uiPriority="62" w:unhideWhenUsed="0"/>
-    <w:lsdException w:name="Medium Shading 1 Accent 6" w:semiHidden="0" w:uiPriority="63" w:unhideWhenUsed="0"/>
-    <w:lsdException w:name="Medium Shading 2 Accent 6" w:semiHidden="0" w:uiPriority="64" w:unhideWhenUsed="0"/>
-    <w:lsdException w:name="Medium List 1 Accent 6" w:semiHidden="0" w:uiPriority="65" w:unhideWhenUsed="0"/>
-    <w:lsdException w:name="Medium List 2 Accent 6" w:semiHidden="0" w:uiPriority="66" w:unhideWhenUsed="0"/>
-    <w:lsdException w:name="Medium Grid 1 Accent 6" w:semiHidden="0" w:uiPriority="67" w:unhideWhenUsed="0"/>
-    <w:lsdException w:name="Medium Grid 2 Accent 6" w:semiHidden="0" w:uiPriority="68" w:unhideWhenUsed="0"/>
-    <w:lsdException w:name="Medium Grid 3 Accent 6" w:semiHidden="0" w:uiPriority="69" w:unhideWhenUsed="0"/>
-    <w:lsdException w:name="Dark List Accent 6" w:semiHidden="0" w:uiPriority="70" w:unhideWhenUsed="0"/>
-    <w:lsdException w:name="Colorful Shading Accent 6" w:semiHidden="0" w:uiPriority="71" w:unhideWhenUsed="0"/>
-    <w:lsdException w:name="Colorful List Accent 6" w:semiHidden="0" w:uiPriority="72" w:unhideWhenUsed="0"/>
-    <w:lsdException w:name="Colorful Grid Accent 6" w:semiHidden="0" w:uiPriority="73" w:unhideWhenUsed="0"/>
-    <w:lsdException w:name="Subtle Emphasis" w:semiHidden="0" w:uiPriority="19" w:unhideWhenUsed="0" w:qFormat="1"/>
-    <w:lsdException w:name="Intense Emphasis" w:semiHidden="0" w:uiPriority="21" w:unhideWhenUsed="0" w:qFormat="1"/>
-    <w:lsdException w:name="Subtle Reference" w:semiHidden="0" w:uiPriority="31" w:unhideWhenUsed="0" w:qFormat="1"/>
-    <w:lsdException w:name="Intense Reference" w:semiHidden="0" w:uiPriority="32" w:unhideWhenUsed="0" w:qFormat="1"/>
-    <w:lsdException w:name="Book Title" w:semiHidden="0" w:uiPriority="33" w:unhideWhenUsed="0" w:qFormat="1"/>
-    <w:lsdException w:name="Bibliography" w:uiPriority="37"/>
-    <w:lsdException w:name="TOC Heading" w:uiPriority="39" w:qFormat="1"/>
-  </w:latentStyles>
-  <w:style w:type="paragraph" w:default="1" w:styleId="Normal">
-    <w:name w:val="Normal"/>
-    <w:qFormat/>
-  </w:style>
-  <w:style w:type="character" w:default="1" w:styleId="DefaultParagraphFont">
-    <w:name w:val="Default Paragraph Font"/>
-    <w:uiPriority w:val="1"/>
-    <w:semiHidden/>
-    <w:unhideWhenUsed/>
-  </w:style>
-  <w:style w:type="table" w:default="1" w:styleId="TableNormal">
-    <w:name w:val="Normal Table"/>
-    <w:uiPriority w:val="99"/>
-    <w:semiHidden/>
-    <w:unhideWhenUsed/>
-    <w:tblPr>
-      <w:tblInd w:w="0" w:type="dxa"/>
-      <w:tblCellMar>
-        <w:top w:w="0" w:type="dxa"/>
-        <w:left w:w="108" w:type="dxa"/>
-        <w:bottom w:w="0" w:type="dxa"/>
-        <w:right w:w="108" w:type="dxa"/>
-      </w:tblCellMar>
-    </w:tblPr>
-  </w:style>
-  <w:style w:type="numbering" w:default="1" w:styleId="NoList">
-    <w:name w:val="No List"/>
-    <w:uiPriority w:val="99"/>
-    <w:semiHidden/>
-    <w:unhideWhenUsed/>
-  </w:style>
-  <w:style w:type="character" w:styleId="Strong">
-    <w:name w:val="Strong"/>
-    <w:basedOn w:val="DefaultParagraphFont"/>
-    <w:uiPriority w:val="22"/>
-    <w:qFormat/>
-    <w:rsid w:val="00101570"/>
-    <w:rPr>
-      <w:b/>
-      <w:bCs/>
-    </w:rPr>
-  </w:style>
-  <w:style w:type="paragraph" w:styleId="BalloonText">
-    <w:name w:val="Balloon Text"/>
-    <w:basedOn w:val="Normal"/>
-    <w:link w:val="BalloonTextChar"/>
-    <w:uiPriority w:val="99"/>
-    <w:semiHidden/>
-    <w:unhideWhenUsed/>
-    <w:rsid w:val="00101570"/>
-    <w:pPr>
-      <w:spacing w:after="0" w:line="240" w:lineRule="auto"/>
-    </w:pPr>
-    <w:rPr>
-      <w:rFonts w:ascii="Tahoma" w:hAnsi="Tahoma" w:cs="Tahoma"/>
-      <w:sz w:val="16"/>
-      <w:szCs w:val="16"/>
-    </w:rPr>
-  </w:style>
-  <w:style w:type="character" w:customStyle="1" w:styleId="BalloonTextChar">
-    <w:name w:val="Balloon Text Char"/>
-    <w:basedOn w:val="DefaultParagraphFont"/>
-    <w:link w:val="BalloonText"/>
-    <w:uiPriority w:val="99"/>
-    <w:semiHidden/>
-    <w:rsid w:val="00101570"/>
-    <w:rPr>
-      <w:rFonts w:ascii="Tahoma" w:hAnsi="Tahoma" w:cs="Tahoma"/>
-      <w:sz w:val="16"/>
-      <w:szCs w:val="16"/>
-    </w:rPr>
-  </w:style>
-  <w:style w:type="table" w:styleId="TableGrid">
-    <w:name w:val="Table Grid"/>
-    <w:basedOn w:val="TableNormal"/>
-    <w:uiPriority w:val="59"/>
-    <w:rsid w:val="00101570"/>
-    <w:pPr>
-      <w:spacing w:after="0" w:line="240" w:lineRule="auto"/>
-    </w:pPr>
-    <w:tblPr>
-      <w:tblBorders>
-        <w:top w:val="single" w:sz="4" w:space="0" w:color="auto"/>
-        <w:left w:val="single" w:sz="4" w:space="0" w:color="auto"/>
-        <w:bottom w:val="single" w:sz="4" w:space="0" w:color="auto"/>
-        <w:right w:val="single" w:sz="4" w:space="0" w:color="auto"/>
-        <w:insideH w:val="single" w:sz="4" w:space="0" w:color="auto"/>
-        <w:insideV w:val="single" w:sz="4" w:space="0" w:color="auto"/>
-      </w:tblBorders>
-    </w:tblPr>
-  </w:style>
-  <w:style w:type="paragraph" w:styleId="ListParagraph">
-    <w:name w:val="List Paragraph"/>
-    <w:basedOn w:val="Normal"/>
-    <w:uiPriority w:val="34"/>
-    <w:qFormat/>
-    <w:rsid w:val="002726A3"/>
-    <w:pPr>
-      <w:ind w:left="720"/>
-      <w:contextualSpacing/>
-    </w:pPr>
-  </w:style>
-</w:styles>
-</file>
-
-<file path=word/stylesWithEffects.xml><?xml version="1.0" encoding="utf-8"?>
-<w:styles xmlns:wpc="http://schemas.microsoft.com/office/word/2010/wordprocessingCanvas" xmlns:mc="http://schemas.openxmlformats.org/markup-compatibility/2006" xmlns:o="urn:schemas-microsoft-com:office:office" xmlns:r="http://schemas.openxmlformats.org/officeDocument/2006/relationships" xmlns:m="http://schemas.openxmlformats.org/officeDocument/2006/math" xmlns:v="urn:schemas-microsoft-com:vml" xmlns:wp14="http://schemas.microsoft.com/office/word/2010/wordprocessingDrawing" xmlns:wp="http://schemas.openxmlformats.org/drawingml/2006/wordprocessingDrawing" xmlns:w10="urn:schemas-microsoft-com:office:word" xmlns:w="http://schemas.openxmlformats.org/wordprocessingml/2006/main" xmlns:w14="http://schemas.microsoft.com/office/word/2010/wordml" xmlns:wpg="http://schemas.microsoft.com/office/word/2010/wordprocessingGroup" xmlns:wpi="http://schemas.microsoft.com/office/word/2010/wordprocessingInk" xmlns:wne="http://schemas.microsoft.com/office/word/2006/wordml" xmlns:wps="http://schemas.microsoft.com/office/word/2010/wordprocessingShape" mc:Ignorable="w14 wp14">
-  <w:docDefaults>
-    <w:rPrDefault>
-      <w:rPr>
-        <w:rFonts w:asciiTheme="minorHAnsi" w:eastAsiaTheme="minorHAnsi" w:hAnsiTheme="minorHAnsi" w:cstheme="minorBidi"/>
-        <w:sz w:val="22"/>
-        <w:szCs w:val="22"/>
-        <w:lang w:val="lv-LV" w:eastAsia="en-US" w:bidi="ar-SA"/>
-      </w:rPr>
-    </w:rPrDefault>
-    <w:pPrDefault>
-      <w:pPr>
-        <w:spacing w:after="200" w:line="276" w:lineRule="auto"/>
-      </w:pPr>
-    </w:pPrDefault>
-  </w:docDefaults>
-  <w:latentStyles w:defLockedState="0" w:defUIPriority="99" w:defSemiHidden="1" w:defUnhideWhenUsed="1" w:defQFormat="0" w:count="267">
-    <w:lsdException w:name="Normal" w:semiHidden="0" w:uiPriority="0" w:unhideWhenUsed="0" w:qFormat="1"/>
-    <w:lsdException w:name="heading 1" w:semiHidden="0" w:uiPriority="9" w:unhideWhenUsed="0" w:qFormat="1"/>
-    <w:lsdException w:name="heading 2" w:uiPriority="9" w:qFormat="1"/>
-    <w:lsdException w:name="heading 3" w:uiPriority="9" w:qFormat="1"/>
-    <w:lsdException w:name="heading 4" w:uiPriority="9" w:qFormat="1"/>
-    <w:lsdException w:name="heading 5" w:uiPriority="9" w:qFormat="1"/>
-    <w:lsdException w:name="heading 6" w:uiPriority="9" w:qFormat="1"/>
-    <w:lsdException w:name="heading 7" w:uiPriority="9" w:qFormat="1"/>
-    <w:lsdException w:name="heading 8" w:uiPriority="9" w:qFormat="1"/>
-    <w:lsdException w:name="heading 9" w:uiPriority="9" w:qFormat="1"/>
-    <w:lsdException w:name="toc 1" w:uiPriority="39"/>
-    <w:lsdException w:name="toc 2" w:uiPriority="39"/>
-    <w:lsdException w:name="toc 3" w:uiPriority="39"/>
-    <w:lsdException w:name="toc 4" w:uiPriority="39"/>
-    <w:lsdException w:name="toc 5" w:uiPriority="39"/>
-    <w:lsdException w:name="toc 6" w:uiPriority="39"/>
-    <w:lsdException w:name="toc 7" w:uiPriority="39"/>
-    <w:lsdException w:name="toc 8" w:uiPriority="39"/>
-    <w:lsdException w:name="toc 9" w:uiPriority="39"/>
-    <w:lsdException w:name="caption" w:uiPriority="35" w:qFormat="1"/>
-    <w:lsdException w:name="Title" w:semiHidden="0" w:uiPriority="10" w:unhideWhenUsed="0" w:qFormat="1"/>
-    <w:lsdException w:name="Default Paragraph Font" w:uiPriority="1"/>
-    <w:lsdException w:name="Subtitle" w:semiHidden="0" w:uiPriority="11" w:unhideWhenUsed="0" w:qFormat="1"/>
-    <w:lsdException w:name="Strong" w:semiHidden="0" w:uiPriority="22" w:unhideWhenUsed="0" w:qFormat="1"/>
-    <w:lsdException w:name="Emphasis" w:semiHidden="0" w:uiPriority="20" w:unhideWhenUsed="0" w:qFormat="1"/>
-    <w:lsdException w:name="Table Grid" w:semiHidden="0" w:uiPriority="59" w:unhideWhenUsed="0"/>
-    <w:lsdException w:name="Placeholder Text" w:unhideWhenUsed="0"/>
-    <w:lsdException w:name="No Spacing" w:semiHidden="0" w:uiPriority="1" w:unhideWhenUsed="0" w:qFormat="1"/>
-    <w:lsdException w:name="Light Shading" w:semiHidden="0" w:uiPriority="60" w:unhideWhenUsed="0"/>
-    <w:lsdException w:name="Light List" w:semiHidden="0" w:uiPriority="61" w:unhideWhenUsed="0"/>
-    <w:lsdException w:name="Light Grid" w:semiHidden="0" w:uiPriority="62" w:unhideWhenUsed="0"/>
-    <w:lsdException w:name="Medium Shading 1" w:semiHidden="0" w:uiPriority="63" w:unhideWhenUsed="0"/>
-    <w:lsdException w:name="Medium Shading 2" w:semiHidden="0" w:uiPriority="64" w:unhideWhenUsed="0"/>
-    <w:lsdException w:name="Medium List 1" w:semiHidden="0" w:uiPriority="65" w:unhideWhenUsed="0"/>
-    <w:lsdException w:name="Medium List 2" w:semiHidden="0" w:uiPriority="66" w:unhideWhenUsed="0"/>
-    <w:lsdException w:name="Medium Grid 1" w:semiHidden="0" w:uiPriority="67" w:unhideWhenUsed="0"/>
-    <w:lsdException w:name="Medium Grid 2" w:semiHidden="0" w:uiPriority="68" w:unhideWhenUsed="0"/>
-    <w:lsdException w:name="Medium Grid 3" w:semiHidden="0" w:uiPriority="69" w:unhideWhenUsed="0"/>
-    <w:lsdException w:name="Dark List" w:semiHidden="0" w:uiPriority="70" w:unhideWhenUsed="0"/>
-    <w:lsdException w:name="Colorful Shading" w:semiHidden="0" w:uiPriority="71" w:unhideWhenUsed="0"/>
-    <w:lsdException w:name="Colorful List" w:semiHidden="0" w:uiPriority="72" w:unhideWhenUsed="0"/>
-    <w:lsdException w:name="Colorful Grid" w:semiHidden="0" w:uiPriority="73" w:unhideWhenUsed="0"/>
-    <w:lsdException w:name="Light Shading Accent 1" w:semiHidden="0" w:uiPriority="60" w:unhideWhenUsed="0"/>
-    <w:lsdException w:name="Light List Accent 1" w:semiHidden="0" w:uiPriority="61" w:unhideWhenUsed="0"/>
-    <w:lsdException w:name="Light Grid Accent 1" w:semiHidden="0" w:uiPriority="62" w:unhideWhenUsed="0"/>
-    <w:lsdException w:name="Medium Shading 1 Accent 1" w:semiHidden="0" w:uiPriority="63" w:unhideWhenUsed="0"/>
-    <w:lsdException w:name="Medium Shading 2 Accent 1" w:semiHidden="0" w:uiPriority="64" w:unhideWhenUsed="0"/>
-    <w:lsdException w:name="Medium List 1 Accent 1" w:semiHidden="0" w:uiPriority="65" w:unhideWhenUsed="0"/>
-    <w:lsdException w:name="Revision" w:unhideWhenUsed="0"/>
-    <w:lsdException w:name="List Paragraph" w:semiHidden="0" w:uiPriority="34" w:unhideWhenUsed="0" w:qFormat="1"/>
-    <w:lsdException w:name="Quote" w:semiHidden="0" w:uiPriority="29" w:unhideWhenUsed="0" w:qFormat="1"/>
-    <w:lsdException w:name="Intense Quote" w:semiHidden="0" w:uiPriority="30" w:unhideWhenUsed="0" w:qFormat="1"/>
-    <w:lsdException w:name="Medium List 2 Accent 1" w:semiHidden="0" w:uiPriority="66" w:unhideWhenUsed="0"/>
-    <w:lsdException w:name="Medium Grid 1 Accent 1" w:semiHidden="0" w:uiPriority="67" w:unhideWhenUsed="0"/>
-    <w:lsdException w:name="Medium Grid 2 Accent 1" w:semiHidden="0" w:uiPriority="68" w:unhideWhenUsed="0"/>
-    <w:lsdException w:name="Medium Grid 3 Accent 1" w:semiHidden="0" w:uiPriority="69" w:unhideWhenUsed="0"/>
-    <w:lsdException w:name="Dark List Accent 1" w:semiHidden="0" w:uiPriority="70" w:unhideWhenUsed="0"/>
-    <w:lsdException w:name="Colorful Shading Accent 1" w:semiHidden="0" w:uiPriority="71" w:unhideWhenUsed="0"/>
-    <w:lsdException w:name="Colorful List Accent 1" w:semiHidden="0" w:uiPriority="72" w:unhideWhenUsed="0"/>
-    <w:lsdException w:name="Colorful Grid Accent 1" w:semiHidden="0" w:uiPriority="73" w:unhideWhenUsed="0"/>
-    <w:lsdException w:name="Light Shading Accent 2" w:semiHidden="0" w:uiPriority="60" w:unhideWhenUsed="0"/>
-    <w:lsdException w:name="Light List Accent 2" w:semiHidden="0" w:uiPriority="61" w:unhideWhenUsed="0"/>
-    <w:lsdException w:name="Light Grid Accent 2" w:semiHidden="0" w:uiPriority="62" w:unhideWhenUsed="0"/>
-    <w:lsdException w:name="Medium Shading 1 Accent 2" w:semiHidden="0" w:uiPriority="63" w:unhideWhenUsed="0"/>
-    <w:lsdException w:name="Medium Shading 2 Accent 2" w:semiHidden="0" w:uiPriority="64" w:unhideWhenUsed="0"/>
-    <w:lsdException w:name="Medium List 1 Accent 2" w:semiHidden="0" w:uiPriority="65" w:unhideWhenUsed="0"/>
-    <w:lsdException w:name="Medium List 2 Accent 2" w:semiHidden="0" w:uiPriority="66" w:unhideWhenUsed="0"/>
-    <w:lsdException w:name="Medium Grid 1 Accent 2" w:semiHidden="0" w:uiPriority="67" w:unhideWhenUsed="0"/>
-    <w:lsdException w:name="Medium Grid 2 Accent 2" w:semiHidden="0" w:uiPriority="68" w:unhideWhenUsed="0"/>
-    <w:lsdException w:name="Medium Grid 3 Accent 2" w:semiHidden="0" w:uiPriority="69" w:unhideWhenUsed="0"/>
-    <w:lsdException w:name="Dark List Accent 2" w:semiHidden="0" w:uiPriority="70" w:unhideWhenUsed="0"/>
-    <w:lsdException w:name="Colorful Shading Accent 2" w:semiHidden="0" w:uiPriority="71" w:unhideWhenUsed="0"/>
-    <w:lsdException w:name="Colorful List Accent 2" w:semiHidden="0" w:uiPriority="72" w:unhideWhenUsed="0"/>
-    <w:lsdException w:name="Colorful Grid Accent 2" w:semiHidden="0" w:uiPriority="73" w:unhideWhenUsed="0"/>
-    <w:lsdException w:name="Light Shading Accent 3" w:semiHidden="0" w:uiPriority="60" w:unhideWhenUsed="0"/>
-    <w:lsdException w:name="Light List Accent 3" w:semiHidden="0" w:uiPriority="61" w:unhideWhenUsed="0"/>
-    <w:lsdException w:name="Light Grid Accent 3" w:semiHidden="0" w:uiPriority="62" w:unhideWhenUsed="0"/>
-    <w:lsdException w:name="Medium Shading 1 Accent 3" w:semiHidden="0" w:uiPriority="63" w:unhideWhenUsed="0"/>
-    <w:lsdException w:name="Medium Shading 2 Accent 3" w:semiHidden="0" w:uiPriority="64" w:unhideWhenUsed="0"/>
-    <w:lsdException w:name="Medium List 1 Accent 3" w:semiHidden="0" w:uiPriority="65" w:unhideWhenUsed="0"/>
-    <w:lsdException w:name="Medium List 2 Accent 3" w:semiHidden="0" w:uiPriority="66" w:unhideWhenUsed="0"/>
-    <w:lsdException w:name="Medium Grid 1 Accent 3" w:semiHidden="0" w:uiPriority="67" w:unhideWhenUsed="0"/>
-    <w:lsdException w:name="Medium Grid 2 Accent 3" w:semiHidden="0" w:uiPriority="68" w:unhideWhenUsed="0"/>
-    <w:lsdException w:name="Medium Grid 3 Accent 3" w:semiHidden="0" w:uiPriority="69" w:unhideWhenUsed="0"/>
-    <w:lsdException w:name="Dark List Accent 3" w:semiHidden="0" w:uiPriority="70" w:unhideWhenUsed="0"/>
-    <w:lsdException w:name="Colorful Shading Accent 3" w:semiHidden="0" w:uiPriority="71" w:unhideWhenUsed="0"/>
-    <w:lsdException w:name="Colorful List Accent 3" w:semiHidden="0" w:uiPriority="72" w:unhideWhenUsed="0"/>
-    <w:lsdException w:name="Colorful Grid Accent 3" w:semiHidden="0" w:uiPriority="73" w:unhideWhenUsed="0"/>
-    <w:lsdException w:name="Light Shading Accent 4" w:semiHidden="0" w:uiPriority="60" w:unhideWhenUsed="0"/>
-    <w:lsdException w:name="Light List Accent 4" w:semiHidden="0" w:uiPriority="61" w:unhideWhenUsed="0"/>
-    <w:lsdException w:name="Light Grid Accent 4" w:semiHidden="0" w:uiPriority="62" w:unhideWhenUsed="0"/>
-    <w:lsdException w:name="Medium Shading 1 Accent 4" w:semiHidden="0" w:uiPriority="63" w:unhideWhenUsed="0"/>
-    <w:lsdException w:name="Medium Shading 2 Accent 4" w:semiHidden="0" w:uiPriority="64" w:unhideWhenUsed="0"/>
-    <w:lsdException w:name="Medium List 1 Accent 4" w:semiHidden="0" w:uiPriority="65" w:unhideWhenUsed="0"/>
-    <w:lsdException w:name="Medium List 2 Accent 4" w:semiHidden="0" w:uiPriority="66" w:unhideWhenUsed="0"/>
-    <w:lsdException w:name="Medium Grid 1 Accent 4" w:semiHidden="0" w:uiPriority="67" w:unhideWhenUsed="0"/>
-    <w:lsdException w:name="Medium Grid 2 Accent 4" w:semiHidden="0" w:uiPriority="68" w:unhideWhenUsed="0"/>
-    <w:lsdException w:name="Medium Grid 3 Accent 4" w:semiHidden="0" w:uiPriority="69" w:unhideWhenUsed="0"/>
-    <w:lsdException w:name="Dark List Accent 4" w:semiHidden="0" w:uiPriority="70" w:unhideWhenUsed="0"/>
-    <w:lsdException w:name="Colorful Shading Accent 4" w:semiHidden="0" w:uiPriority="71" w:unhideWhenUsed="0"/>
-    <w:lsdException w:name="Colorful List Accent 4" w:semiHidden="0" w:uiPriority="72" w:unhideWhenUsed="0"/>
-    <w:lsdException w:name="Colorful Grid Accent 4" w:semiHidden="0" w:uiPriority="73" w:unhideWhenUsed="0"/>
-    <w:lsdException w:name="Light Shading Accent 5" w:semiHidden="0" w:uiPriority="60" w:unhideWhenUsed="0"/>
-    <w:lsdException w:name="Light List Accent 5" w:semiHidden="0" w:uiPriority="61" w:unhideWhenUsed="0"/>
-    <w:lsdException w:name="Light Grid Accent 5" w:semiHidden="0" w:uiPriority="62" w:unhideWhenUsed="0"/>
-    <w:lsdException w:name="Medium Shading 1 Accent 5" w:semiHidden="0" w:uiPriority="63" w:unhideWhenUsed="0"/>
-    <w:lsdException w:name="Medium Shading 2 Accent 5" w:semiHidden="0" w:uiPriority="64" w:unhideWhenUsed="0"/>
-    <w:lsdException w:name="Medium List 1 Accent 5" w:semiHidden="0" w:uiPriority="65" w:unhideWhenUsed="0"/>
-    <w:lsdException w:name="Medium List 2 Accent 5" w:semiHidden="0" w:uiPriority="66" w:unhideWhenUsed="0"/>
-    <w:lsdException w:name="Medium Grid 1 Accent 5" w:semiHidden="0" w:uiPriority="67" w:unhideWhenUsed="0"/>
-    <w:lsdException w:name="Medium Grid 2 Accent 5" w:semiHidden="0" w:uiPriority="68" w:unhideWhenUsed="0"/>
-    <w:lsdException w:name="Medium Grid 3 Accent 5" w:semiHidden="0" w:uiPriority="69" w:unhideWhenUsed="0"/>
-    <w:lsdException w:name="Dark List Accent 5" w:semiHidden="0" w:uiPriority="70" w:unhideWhenUsed="0"/>
-    <w:lsdException w:name="Colorful Shading Accent 5" w:semiHidden="0" w:uiPriority="71" w:unhideWhenUsed="0"/>
-    <w:lsdException w:name="Colorful List Accent 5" w:semiHidden="0" w:uiPriority="72" w:unhideWhenUsed="0"/>
-    <w:lsdException w:name="Colorful Grid Accent 5" w:semiHidden="0" w:uiPriority="73" w:unhideWhenUsed="0"/>
-    <w:lsdException w:name="Light Shading Accent 6" w:semiHidden="0" w:uiPriority="60" w:unhideWhenUsed="0"/>
-    <w:lsdException w:name="Light List Accent 6" w:semiHidden="0" w:uiPriority="61" w:unhideWhenUsed="0"/>
-    <w:lsdException w:name="Light Grid Accent 6" w:semiHidden="0" w:uiPriority="62" w:unhideWhenUsed="0"/>
-    <w:lsdException w:name="Medium Shading 1 Accent 6" w:semiHidden="0" w:uiPriority="63" w:unhideWhenUsed="0"/>
-    <w:lsdException w:name="Medium Shading 2 Accent 6" w:semiHidden="0" w:uiPriority="64" w:unhideWhenUsed="0"/>
-    <w:lsdException w:name="Medium List 1 Accent 6" w:semiHidden="0" w:uiPriority="65" w:unhideWhenUsed="0"/>
-    <w:lsdException w:name="Medium List 2 Accent 6" w:semiHidden="0" w:uiPriority="66" w:unhideWhenUsed="0"/>
-    <w:lsdException w:name="Medium Grid 1 Accent 6" w:semiHidden="0" w:uiPriority="67" w:unhideWhenUsed="0"/>
-    <w:lsdException w:name="Medium Grid 2 Accent 6" w:semiHidden="0" w:uiPriority="68" w:unhideWhenUsed="0"/>
-    <w:lsdException w:name="Medium Grid 3 Accent 6" w:semiHidden="0" w:uiPriority="69" w:unhideWhenUsed="0"/>
-    <w:lsdException w:name="Dark List Accent 6" w:semiHidden="0" w:uiPriority="70" w:unhideWhenUsed="0"/>
-    <w:lsdException w:name="Colorful Shading Accent 6" w:semiHidden="0" w:uiPriority="71" w:unhideWhenUsed="0"/>
-    <w:lsdException w:name="Colorful List Accent 6" w:semiHidden="0" w:uiPriority="72" w:unhideWhenUsed="0"/>
-    <w:lsdException w:name="Colorful Grid Accent 6" w:semiHidden="0" w:uiPriority="73" w:unhideWhenUsed="0"/>
-    <w:lsdException w:name="Subtle Emphasis" w:semiHidden="0" w:uiPriority="19" w:unhideWhenUsed="0" w:qFormat="1"/>
-    <w:lsdException w:name="Intense Emphasis" w:semiHidden="0" w:uiPriority="21" w:unhideWhenUsed="0" w:qFormat="1"/>
-    <w:lsdException w:name="Subtle Reference" w:semiHidden="0" w:uiPriority="31" w:unhideWhenUsed="0" w:qFormat="1"/>
-    <w:lsdException w:name="Intense Reference" w:semiHidden="0" w:uiPriority="32" w:unhideWhenUsed="0" w:qFormat="1"/>
-    <w:lsdException w:name="Book Title" w:semiHidden="0" w:uiPriority="33" w:unhideWhenUsed="0" w:qFormat="1"/>
-    <w:lsdException w:name="Bibliography" w:uiPriority="37"/>
-    <w:lsdException w:name="TOC Heading" w:uiPriority="39" w:qFormat="1"/>
+  <w:latentStyles w:defLockedState="0" w:defUIPriority="99" w:defSemiHidden="0" w:defUnhideWhenUsed="0" w:defQFormat="0" w:count="374">
+    <w:lsdException w:name="Normal" w:uiPriority="0" w:qFormat="1"/>
+    <w:lsdException w:name="heading 1" w:uiPriority="9" w:qFormat="1"/>
+    <w:lsdException w:name="heading 2" w:semiHidden="1" w:uiPriority="9" w:unhideWhenUsed="1" w:qFormat="1"/>
+    <w:lsdException w:name="heading 3" w:semiHidden="1" w:uiPriority="9" w:unhideWhenUsed="1" w:qFormat="1"/>
+    <w:lsdException w:name="heading 4" w:semiHidden="1" w:uiPriority="9" w:unhideWhenUsed="1" w:qFormat="1"/>
+    <w:lsdException w:name="heading 5" w:semiHidden="1" w:uiPriority="9" w:unhideWhenUsed="1" w:qFormat="1"/>
+    <w:lsdException w:name="heading 6" w:semiHidden="1" w:uiPriority="9" w:unhideWhenUsed="1" w:qFormat="1"/>
+    <w:lsdException w:name="heading 7" w:semiHidden="1" w:uiPriority="9" w:unhideWhenUsed="1" w:qFormat="1"/>
+    <w:lsdException w:name="heading 8" w:semiHidden="1" w:uiPriority="9" w:unhideWhenUsed="1" w:qFormat="1"/>
+    <w:lsdException w:name="heading 9" w:semiHidden="1" w:uiPriority="9" w:unhideWhenUsed="1" w:qFormat="1"/>
+    <w:lsdException w:name="index 1" w:semiHidden="1" w:unhideWhenUsed="1"/>
+    <w:lsdException w:name="index 2" w:semiHidden="1" w:unhideWhenUsed="1"/>
+    <w:lsdException w:name="index 3" w:semiHidden="1" w:unhideWhenUsed="1"/>
+    <w:lsdException w:name="index 4" w:semiHidden="1" w:unhideWhenUsed="1"/>
+    <w:lsdException w:name="index 5" w:semiHidden="1" w:unhideWhenUsed="1"/>
+    <w:lsdException w:name="index 6" w:semiHidden="1" w:unhideWhenUsed="1"/>
+    <w:lsdException w:name="index 7" w:semiHidden="1" w:unhideWhenUsed="1"/>
+    <w:lsdException w:name="index 8" w:semiHidden="1" w:unhideWhenUsed="1"/>
+    <w:lsdException w:name="index 9" w:semiHidden="1" w:unhideWhenUsed="1"/>
+    <w:lsdException w:name="toc 1" w:semiHidden="1" w:uiPriority="39" w:unhideWhenUsed="1"/>
+    <w:lsdException w:name="toc 2" w:semiHidden="1" w:uiPriority="39" w:unhideWhenUsed="1"/>
+    <w:lsdException w:name="toc 3" w:semiHidden="1" w:uiPriority="39" w:unhideWhenUsed="1"/>
+    <w:lsdException w:name="toc 4" w:semiHidden="1" w:uiPriority="39" w:unhideWhenUsed="1"/>
+    <w:lsdException w:name="toc 5" w:semiHidden="1" w:uiPriority="39" w:unhideWhenUsed="1"/>
+    <w:lsdException w:name="toc 6" w:semiHidden="1" w:uiPriority="39" w:unhideWhenUsed="1"/>
+    <w:lsdException w:name="toc 7" w:semiHidden="1" w:uiPriority="39" w:unhideWhenUsed="1"/>
+    <w:lsdException w:name="toc 8" w:semiHidden="1" w:uiPriority="39" w:unhideWhenUsed="1"/>
+    <w:lsdException w:name="toc 9" w:semiHidden="1" w:uiPriority="39" w:unhideWhenUsed="1"/>
+    <w:lsdException w:name="Normal Indent" w:semiHidden="1" w:unhideWhenUsed="1"/>
+    <w:lsdException w:name="footnote text" w:semiHidden="1" w:unhideWhenUsed="1"/>
+    <w:lsdException w:name="annotation text" w:semiHidden="1" w:unhideWhenUsed="1"/>
+    <w:lsdException w:name="header" w:semiHidden="1" w:unhideWhenUsed="1"/>
+    <w:lsdException w:name="footer" w:semiHidden="1" w:unhideWhenUsed="1"/>
+    <w:lsdException w:name="index heading" w:semiHidden="1" w:unhideWhenUsed="1"/>
+    <w:lsdException w:name="caption" w:semiHidden="1" w:uiPriority="35" w:unhideWhenUsed="1" w:qFormat="1"/>
+    <w:lsdException w:name="table of figures" w:semiHidden="1" w:unhideWhenUsed="1"/>
+    <w:lsdException w:name="envelope address" w:semiHidden="1" w:unhideWhenUsed="1"/>
+    <w:lsdException w:name="envelope return" w:semiHidden="1" w:unhideWhenUsed="1"/>
+    <w:lsdException w:name="footnote reference" w:semiHidden="1" w:unhideWhenUsed="1"/>
+    <w:lsdException w:name="annotation reference" w:semiHidden="1" w:unhideWhenUsed="1"/>
+    <w:lsdException w:name="line number" w:semiHidden="1" w:unhideWhenUsed="1"/>
+    <w:lsdException w:name="page number" w:semiHidden="1" w:unhideWhenUsed="1"/>
+    <w:lsdException w:name="endnote reference" w:semiHidden="1" w:unhideWhenUsed="1"/>
+    <w:lsdException w:name="endnote text" w:semiHidden="1" w:unhideWhenUsed="1"/>
+    <w:lsdException w:name="table of authorities" w:semiHidden="1" w:unhideWhenUsed="1"/>
+    <w:lsdException w:name="macro" w:semiHidden="1" w:unhideWhenUsed="1"/>
+    <w:lsdException w:name="toa heading" w:semiHidden="1" w:unhideWhenUsed="1"/>
+    <w:lsdException w:name="List" w:semiHidden="1" w:unhideWhenUsed="1"/>
+    <w:lsdException w:name="List Bullet" w:semiHidden="1" w:unhideWhenUsed="1"/>
+    <w:lsdException w:name="List Number" w:semiHidden="1" w:unhideWhenUsed="1"/>
+    <w:lsdException w:name="List 2" w:semiHidden="1" w:unhideWhenUsed="1"/>
+    <w:lsdException w:name="List 3" w:semiHidden="1" w:unhideWhenUsed="1"/>
+    <w:lsdException w:name="List 4" w:semiHidden="1" w:unhideWhenUsed="1"/>
+    <w:lsdException w:name="List 5" w:semiHidden="1" w:unhideWhenUsed="1"/>
+    <w:lsdException w:name="List Bullet 2" w:semiHidden="1" w:unhideWhenUsed="1"/>
+    <w:lsdException w:name="List Bullet 3" w:semiHidden="1" w:unhideWhenUsed="1"/>
+    <w:lsdException w:name="List Bullet 4" w:semiHidden="1" w:unhideWhenUsed="1"/>
+    <w:lsdException w:name="List Bullet 5" w:semiHidden="1" w:unhideWhenUsed="1"/>
+    <w:lsdException w:name="List Number 2" w:semiHidden="1" w:unhideWhenUsed="1"/>
+    <w:lsdException w:name="List Number 3" w:semiHidden="1" w:unhideWhenUsed="1"/>
+    <w:lsdException w:name="List Number 4" w:semiHidden="1" w:unhideWhenUsed="1"/>
+    <w:lsdException w:name="List Number 5" w:semiHidden="1" w:unhideWhenUsed="1"/>
+    <w:lsdException w:name="Title" w:uiPriority="10" w:qFormat="1"/>
+    <w:lsdException w:name="Closing" w:semiHidden="1" w:unhideWhenUsed="1"/>
+    <w:lsdException w:name="Signature" w:semiHidden="1" w:unhideWhenUsed="1"/>
+    <w:lsdException w:name="Default Paragraph Font" w:semiHidden="1" w:uiPriority="1" w:unhideWhenUsed="1"/>
+    <w:lsdException w:name="Body Text" w:semiHidden="1" w:unhideWhenUsed="1"/>
+    <w:lsdException w:name="Body Text Indent" w:semiHidden="1" w:unhideWhenUsed="1"/>
+    <w:lsdException w:name="List Continue" w:semiHidden="1" w:unhideWhenUsed="1"/>
+    <w:lsdException w:name="List Continue 2" w:semiHidden="1" w:unhideWhenUsed="1"/>
+    <w:lsdException w:name="List Continue 3" w:semiHidden="1" w:unhideWhenUsed="1"/>
+    <w:lsdException w:name="List Continue 4" w:semiHidden="1" w:unhideWhenUsed="1"/>
+    <w:lsdException w:name="List Continue 5" w:semiHidden="1" w:unhideWhenUsed="1"/>
+    <w:lsdException w:name="Message Header" w:semiHidden="1" w:unhideWhenUsed="1"/>
+    <w:lsdException w:name="Subtitle" w:uiPriority="11" w:qFormat="1"/>
+    <w:lsdException w:name="Salutation" w:semiHidden="1" w:unhideWhenUsed="1"/>
+    <w:lsdException w:name="Date" w:semiHidden="1" w:unhideWhenUsed="1"/>
+    <w:lsdException w:name="Body Text First Indent" w:semiHidden="1" w:unhideWhenUsed="1"/>
+    <w:lsdException w:name="Body Text First Indent 2" w:semiHidden="1" w:unhideWhenUsed="1"/>
+    <w:lsdException w:name="Note Heading" w:semiHidden="1" w:unhideWhenUsed="1"/>
+    <w:lsdException w:name="Body Text 2" w:semiHidden="1" w:unhideWhenUsed="1"/>
+    <w:lsdException w:name="Body Text 3" w:semiHidden="1" w:unhideWhenUsed="1"/>
+    <w:lsdException w:name="Body Text Indent 2" w:semiHidden="1" w:unhideWhenUsed="1"/>
+    <w:lsdException w:name="Body Text Indent 3" w:semiHidden="1" w:unhideWhenUsed="1"/>
+    <w:lsdException w:name="Block Text" w:semiHidden="1" w:unhideWhenUsed="1"/>
+    <w:lsdException w:name="Hyperlink" w:semiHidden="1" w:unhideWhenUsed="1"/>
+    <w:lsdException w:name="FollowedHyperlink" w:semiHidden="1" w:unhideWhenUsed="1"/>
+    <w:lsdException w:name="Strong" w:uiPriority="22" w:qFormat="1"/>
+    <w:lsdException w:name="Emphasis" w:uiPriority="20" w:qFormat="1"/>
+    <w:lsdException w:name="Document Map" w:semiHidden="1" w:unhideWhenUsed="1"/>
+    <w:lsdException w:name="Plain Text" w:semiHidden="1" w:unhideWhenUsed="1"/>
+    <w:lsdException w:name="E-mail Signature" w:semiHidden="1" w:unhideWhenUsed="1"/>
+    <w:lsdException w:name="HTML Top of Form" w:semiHidden="1" w:unhideWhenUsed="1"/>
+    <w:lsdException w:name="HTML Bottom of Form" w:semiHidden="1" w:unhideWhenUsed="1"/>
+    <w:lsdException w:name="Normal (Web)" w:semiHidden="1" w:unhideWhenUsed="1"/>
+    <w:lsdException w:name="HTML Acronym" w:semiHidden="1" w:unhideWhenUsed="1"/>
+    <w:lsdException w:name="HTML Address" w:semiHidden="1" w:unhideWhenUsed="1"/>
+    <w:lsdException w:name="HTML Cite" w:semiHidden="1" w:unhideWhenUsed="1"/>
+    <w:lsdException w:name="HTML Code" w:semiHidden="1" w:unhideWhenUsed="1"/>
+    <w:lsdException w:name="HTML Definition" w:semiHidden="1" w:unhideWhenUsed="1"/>
+    <w:lsdException w:name="HTML Keyboard" w:semiHidden="1" w:unhideWhenUsed="1"/>
+    <w:lsdException w:name="HTML Preformatted" w:semiHidden="1" w:unhideWhenUsed="1"/>
+    <w:lsdException w:name="HTML Sample" w:semiHidden="1" w:unhideWhenUsed="1"/>
+    <w:lsdException w:name="HTML Typewriter" w:semiHidden="1" w:unhideWhenUsed="1"/>
+    <w:lsdException w:name="HTML Variable" w:semiHidden="1" w:unhideWhenUsed="1"/>
+    <w:lsdException w:name="Normal Table" w:semiHidden="1" w:unhideWhenUsed="1"/>
+    <w:lsdException w:name="annotation subject" w:semiHidden="1" w:unhideWhenUsed="1"/>
+    <w:lsdException w:name="No List" w:semiHidden="1" w:unhideWhenUsed="1"/>
+    <w:lsdException w:name="Outline List 1" w:semiHidden="1" w:unhideWhenUsed="1"/>
+    <w:lsdException w:name="Outline List 2" w:semiHidden="1" w:unhideWhenUsed="1"/>
+    <w:lsdException w:name="Outline List 3" w:semiHidden="1" w:unhideWhenUsed="1"/>
+    <w:lsdException w:name="Table Simple 1" w:semiHidden="1" w:unhideWhenUsed="1"/>
+    <w:lsdException w:name="Table Simple 2" w:semiHidden="1" w:unhideWhenUsed="1"/>
+    <w:lsdException w:name="Table Simple 3" w:semiHidden="1" w:unhideWhenUsed="1"/>
+    <w:lsdException w:name="Table Classic 1" w:semiHidden="1" w:unhideWhenUsed="1"/>
+    <w:lsdException w:name="Table Classic 2" w:semiHidden="1" w:unhideWhenUsed="1"/>
+    <w:lsdException w:name="Table Classic 3" w:semiHidden="1" w:unhideWhenUsed="1"/>
+    <w:lsdException w:name="Table Classic 4" w:semiHidden="1" w:unhideWhenUsed="1"/>
+    <w:lsdException w:name="Table Colorful 1" w:semiHidden="1" w:unhideWhenUsed="1"/>
+    <w:lsdException w:name="Table Colorful 2" w:semiHidden="1" w:unhideWhenUsed="1"/>
+    <w:lsdException w:name="Table Colorful 3" w:semiHidden="1" w:unhideWhenUsed="1"/>
+    <w:lsdException w:name="Table Columns 1" w:semiHidden="1" w:unhideWhenUsed="1"/>
+    <w:lsdException w:name="Table Columns 2" w:semiHidden="1" w:unhideWhenUsed="1"/>
+    <w:lsdException w:name="Table Columns 3" w:semiHidden="1" w:unhideWhenUsed="1"/>
+    <w:lsdException w:name="Table Columns 4" w:semiHidden="1" w:unhideWhenUsed="1"/>
+    <w:lsdException w:name="Table Columns 5" w:semiHidden="1" w:unhideWhenUsed="1"/>
+    <w:lsdException w:name="Table Grid 1" w:semiHidden="1" w:unhideWhenUsed="1"/>
+    <w:lsdException w:name="Table Grid 2" w:semiHidden="1" w:unhideWhenUsed="1"/>
+    <w:lsdException w:name="Table Grid 3" w:semiHidden="1" w:unhideWhenUsed="1"/>
+    <w:lsdException w:name="Table Grid 4" w:semiHidden="1" w:unhideWhenUsed="1"/>
+    <w:lsdException w:name="Table Grid 5" w:semiHidden="1" w:unhideWhenUsed="1"/>
+    <w:lsdException w:name="Table Grid 6" w:semiHidden="1" w:unhideWhenUsed="1"/>
+    <w:lsdException w:name="Table Grid 7" w:semiHidden="1" w:unhideWhenUsed="1"/>
+    <w:lsdException w:name="Table Grid 8" w:semiHidden="1" w:unhideWhenUsed="1"/>
+    <w:lsdException w:name="Table List 1" w:semiHidden="1" w:unhideWhenUsed="1"/>
+    <w:lsdException w:name="Table List 2" w:semiHidden="1" w:unhideWhenUsed="1"/>
+    <w:lsdException w:name="Table List 3" w:semiHidden="1" w:unhideWhenUsed="1"/>
+    <w:lsdException w:name="Table List 4" w:semiHidden="1" w:unhideWhenUsed="1"/>
+    <w:lsdException w:name="Table List 5" w:semiHidden="1" w:unhideWhenUsed="1"/>
+    <w:lsdException w:name="Table List 6" w:semiHidden="1" w:unhideWhenUsed="1"/>
+    <w:lsdException w:name="Table List 7" w:semiHidden="1" w:unhideWhenUsed="1"/>
+    <w:lsdException w:name="Table List 8" w:semiHidden="1" w:unhideWhenUsed="1"/>
+    <w:lsdException w:name="Table 3D effects 1" w:semiHidden="1" w:unhideWhenUsed="1"/>
+    <w:lsdException w:name="Table 3D effects 2" w:semiHidden="1" w:unhideWhenUsed="1"/>
+    <w:lsdException w:name="Table 3D effects 3" w:semiHidden="1" w:unhideWhenUsed="1"/>
+    <w:lsdException w:name="Table Contemporary" w:semiHidden="1" w:unhideWhenUsed="1"/>
+    <w:lsdException w:name="Table Elegant" w:semiHidden="1" w:unhideWhenUsed="1"/>
+    <w:lsdException w:name="Table Professional" w:semiHidden="1" w:unhideWhenUsed="1"/>
+    <w:lsdException w:name="Table Subtle 1" w:semiHidden="1" w:unhideWhenUsed="1"/>
+    <w:lsdException w:name="Table Subtle 2" w:semiHidden="1" w:unhideWhenUsed="1"/>
+    <w:lsdException w:name="Table Web 1" w:semiHidden="1" w:unhideWhenUsed="1"/>
+    <w:lsdException w:name="Table Web 2" w:semiHidden="1" w:unhideWhenUsed="1"/>
+    <w:lsdException w:name="Table Web 3" w:semiHidden="1" w:unhideWhenUsed="1"/>
+    <w:lsdException w:name="Balloon Text" w:semiHidden="1" w:unhideWhenUsed="1"/>
+    <w:lsdException w:name="Table Grid" w:semiHidden="1" w:uiPriority="59" w:unhideWhenUsed="1"/>
+    <w:lsdException w:name="Table Theme" w:semiHidden="1" w:unhideWhenUsed="1"/>
+    <w:lsdException w:name="Placeholder Text" w:semiHidden="1"/>
+    <w:lsdException w:name="No Spacing" w:uiPriority="1" w:qFormat="1"/>
+    <w:lsdException w:name="Light Shading" w:uiPriority="60"/>
+    <w:lsdException w:name="Light List" w:uiPriority="61"/>
+    <w:lsdException w:name="Light Grid" w:uiPriority="62"/>
+    <w:lsdException w:name="Medium Shading 1" w:uiPriority="63"/>
+    <w:lsdException w:name="Medium Shading 2" w:uiPriority="64"/>
+    <w:lsdException w:name="Medium List 1" w:uiPriority="65"/>
+    <w:lsdException w:name="Medium List 2" w:uiPriority="66"/>
+    <w:lsdException w:name="Medium Grid 1" w:uiPriority="67"/>
+    <w:lsdException w:name="Medium Grid 2" w:uiPriority="68"/>
+    <w:lsdException w:name="Medium Grid 3" w:uiPriority="69"/>
+    <w:lsdException w:name="Dark List" w:uiPriority="70"/>
+    <w:lsdException w:name="Colorful Shading" w:uiPriority="71"/>
+    <w:lsdException w:name="Colorful List" w:uiPriority="72"/>
+    <w:lsdException w:name="Colorful Grid" w:uiPriority="73"/>
+    <w:lsdException w:name="Light Shading Accent 1" w:uiPriority="60"/>
+    <w:lsdException w:name="Light List Accent 1" w:uiPriority="61"/>
+    <w:lsdException w:name="Light Grid Accent 1" w:uiPriority="62"/>
+    <w:lsdException w:name="Medium Shading 1 Accent 1" w:uiPriority="63"/>
+    <w:lsdException w:name="Medium Shading 2 Accent 1" w:uiPriority="64"/>
+    <w:lsdException w:name="Medium List 1 Accent 1" w:uiPriority="65"/>
+    <w:lsdException w:name="Revision" w:semiHidden="1"/>
+    <w:lsdException w:name="List Paragraph" w:uiPriority="34" w:qFormat="1"/>
+    <w:lsdException w:name="Quote" w:uiPriority="29" w:qFormat="1"/>
+    <w:lsdException w:name="Intense Quote" w:uiPriority="30" w:qFormat="1"/>
+    <w:lsdException w:name="Medium List 2 Accent 1" w:uiPriority="66"/>
+    <w:lsdException w:name="Medium Grid 1 Accent 1" w:uiPriority="67"/>
+    <w:lsdException w:name="Medium Grid 2 Accent 1" w:uiPriority="68"/>
+    <w:lsdException w:name="Medium Grid 3 Accent 1" w:uiPriority="69"/>
+    <w:lsdException w:name="Dark List Accent 1" w:uiPriority="70"/>
+    <w:lsdException w:name="Colorful Shading Accent 1" w:uiPriority="71"/>
+    <w:lsdException w:name="Colorful List Accent 1" w:uiPriority="72"/>
+    <w:lsdException w:name="Colorful Grid Accent 1" w:uiPriority="73"/>
+    <w:lsdException w:name="Light Shading Accent 2" w:uiPriority="60"/>
+    <w:lsdException w:name="Light List Accent 2" w:uiPriority="61"/>
+    <w:lsdException w:name="Light Grid Accent 2" w:uiPriority="62"/>
+    <w:lsdException w:name="Medium Shading 1 Accent 2" w:uiPriority="63"/>
+    <w:lsdException w:name="Medium Shading 2 Accent 2" w:uiPriority="64"/>
+    <w:lsdException w:name="Medium List 1 Accent 2" w:uiPriority="65"/>
+    <w:lsdException w:name="Medium List 2 Accent 2" w:uiPriority="66"/>
+    <w:lsdException w:name="Medium Grid 1 Accent 2" w:uiPriority="67"/>
+    <w:lsdException w:name="Medium Grid 2 Accent 2" w:uiPriority="68"/>
+    <w:lsdException w:name="Medium Grid 3 Accent 2" w:uiPriority="69"/>
+    <w:lsdException w:name="Dark List Accent 2" w:uiPriority="70"/>
+    <w:lsdException w:name="Colorful Shading Accent 2" w:uiPriority="71"/>
+    <w:lsdException w:name="Colorful List Accent 2" w:uiPriority="72"/>
+    <w:lsdException w:name="Colorful Grid Accent 2" w:uiPriority="73"/>
+    <w:lsdException w:name="Light Shading Accent 3" w:uiPriority="60"/>
+    <w:lsdException w:name="Light List Accent 3" w:uiPriority="61"/>
+    <w:lsdException w:name="Light Grid Accent 3" w:uiPriority="62"/>
+    <w:lsdException w:name="Medium Shading 1 Accent 3" w:uiPriority="63"/>
+    <w:lsdException w:name="Medium Shading 2 Accent 3" w:uiPriority="64"/>
+    <w:lsdException w:name="Medium List 1 Accent 3" w:uiPriority="65"/>
+    <w:lsdException w:name="Medium List 2 Accent 3" w:uiPriority="66"/>
+    <w:lsdException w:name="Medium Grid 1 Accent 3" w:uiPriority="67"/>
+    <w:lsdException w:name="Medium Grid 2 Accent 3" w:uiPriority="68"/>
+    <w:lsdException w:name="Medium Grid 3 Accent 3" w:uiPriority="69"/>
+    <w:lsdException w:name="Dark List Accent 3" w:uiPriority="70"/>
+    <w:lsdException w:name="Colorful Shading Accent 3" w:uiPriority="71"/>
+    <w:lsdException w:name="Colorful List Accent 3" w:uiPriority="72"/>
+    <w:lsdException w:name="Colorful Grid Accent 3" w:uiPriority="73"/>
+    <w:lsdException w:name="Light Shading Accent 4" w:uiPriority="60"/>
+    <w:lsdException w:name="Light List Accent 4" w:uiPriority="61"/>
+    <w:lsdException w:name="Light Grid Accent 4" w:uiPriority="62"/>
+    <w:lsdException w:name="Medium Shading 1 Accent 4" w:uiPriority="63"/>
+    <w:lsdException w:name="Medium Shading 2 Accent 4" w:uiPriority="64"/>
+    <w:lsdException w:name="Medium List 1 Accent 4" w:uiPriority="65"/>
+    <w:lsdException w:name="Medium List 2 Accent 4" w:uiPriority="66"/>
+    <w:lsdException w:name="Medium Grid 1 Accent 4" w:uiPriority="67"/>
+    <w:lsdException w:name="Medium Grid 2 Accent 4" w:uiPriority="68"/>
+    <w:lsdException w:name="Medium Grid 3 Accent 4" w:uiPriority="69"/>
+    <w:lsdException w:name="Dark List Accent 4" w:uiPriority="70"/>
+    <w:lsdException w:name="Colorful Shading Accent 4" w:uiPriority="71"/>
+    <w:lsdException w:name="Colorful List Accent 4" w:uiPriority="72"/>
+    <w:lsdException w:name="Colorful Grid Accent 4" w:uiPriority="73"/>
+    <w:lsdException w:name="Light Shading Accent 5" w:uiPriority="60"/>
+    <w:lsdException w:name="Light List Accent 5" w:uiPriority="61"/>
+    <w:lsdException w:name="Light Grid Accent 5" w:uiPriority="62"/>
+    <w:lsdException w:name="Medium Shading 1 Accent 5" w:uiPriority="63"/>
+    <w:lsdException w:name="Medium Shading 2 Accent 5" w:uiPriority="64"/>
+    <w:lsdException w:name="Medium List 1 Accent 5" w:uiPriority="65"/>
+    <w:lsdException w:name="Medium List 2 Accent 5" w:uiPriority="66"/>
+    <w:lsdException w:name="Medium Grid 1 Accent 5" w:uiPriority="67"/>
+    <w:lsdException w:name="Medium Grid 2 Accent 5" w:uiPriority="68"/>
+    <w:lsdException w:name="Medium Grid 3 Accent 5" w:uiPriority="69"/>
+    <w:lsdException w:name="Dark List Accent 5" w:uiPriority="70"/>
+    <w:lsdException w:name="Colorful Shading Accent 5" w:uiPriority="71"/>
+    <w:lsdException w:name="Colorful List Accent 5" w:uiPriority="72"/>
+    <w:lsdException w:name="Colorful Grid Accent 5" w:uiPriority="73"/>
+    <w:lsdException w:name="Light Shading Accent 6" w:uiPriority="60"/>
+    <w:lsdException w:name="Light List Accent 6" w:uiPriority="61"/>
+    <w:lsdException w:name="Light Grid Accent 6" w:uiPriority="62"/>
+    <w:lsdException w:name="Medium Shading 1 Accent 6" w:uiPriority="63"/>
+    <w:lsdException w:name="Medium Shading 2 Accent 6" w:uiPriority="64"/>
+    <w:lsdException w:name="Medium List 1 Accent 6" w:uiPriority="65"/>
+    <w:lsdException w:name="Medium List 2 Accent 6" w:uiPriority="66"/>
+    <w:lsdException w:name="Medium Grid 1 Accent 6" w:uiPriority="67"/>
+    <w:lsdException w:name="Medium Grid 2 Accent 6" w:uiPriority="68"/>
+    <w:lsdException w:name="Medium Grid 3 Accent 6" w:uiPriority="69"/>
+    <w:lsdException w:name="Dark List Accent 6" w:uiPriority="70"/>
+    <w:lsdException w:name="Colorful Shading Accent 6" w:uiPriority="71"/>
+    <w:lsdException w:name="Colorful List Accent 6" w:uiPriority="72"/>
+    <w:lsdException w:name="Colorful Grid Accent 6" w:uiPriority="73"/>
+    <w:lsdException w:name="Subtle Emphasis" w:uiPriority="19" w:qFormat="1"/>
+    <w:lsdException w:name="Intense Emphasis" w:uiPriority="21" w:qFormat="1"/>
+    <w:lsdException w:name="Subtle Reference" w:uiPriority="31" w:qFormat="1"/>
+    <w:lsdException w:name="Intense Reference" w:uiPriority="32" w:qFormat="1"/>
+    <w:lsdException w:name="Book Title" w:uiPriority="33" w:qFormat="1"/>
+    <w:lsdException w:name="Bibliography" w:semiHidden="1" w:uiPriority="37" w:unhideWhenUsed="1"/>
+    <w:lsdException w:name="TOC Heading" w:semiHidden="1" w:uiPriority="39" w:unhideWhenUsed="1" w:qFormat="1"/>
+    <w:lsdException w:name="Plain Table 1" w:uiPriority="41"/>
+    <w:lsdException w:name="Plain Table 2" w:uiPriority="42"/>
+    <w:lsdException w:name="Plain Table 3" w:uiPriority="43"/>
+    <w:lsdException w:name="Plain Table 4" w:uiPriority="44"/>
+    <w:lsdException w:name="Plain Table 5" w:uiPriority="45"/>
+    <w:lsdException w:name="Grid Table Light" w:uiPriority="40"/>
+    <w:lsdException w:name="Grid Table 1 Light" w:uiPriority="46"/>
+    <w:lsdException w:name="Grid Table 2" w:uiPriority="47"/>
+    <w:lsdException w:name="Grid Table 3" w:uiPriority="48"/>
+    <w:lsdException w:name="Grid Table 4" w:uiPriority="49"/>
+    <w:lsdException w:name="Grid Table 5 Dark" w:uiPriority="50"/>
+    <w:lsdException w:name="Grid Table 6 Colorful" w:uiPriority="51"/>
+    <w:lsdException w:name="Grid Table 7 Colorful" w:uiPriority="52"/>
+    <w:lsdException w:name="Grid Table 1 Light Accent 1" w:uiPriority="46"/>
+    <w:lsdException w:name="Grid Table 2 Accent 1" w:uiPriority="47"/>
+    <w:lsdException w:name="Grid Table 3 Accent 1" w:uiPriority="48"/>
+    <w:lsdException w:name="Grid Table 4 Accent 1" w:uiPriority="49"/>
+    <w:lsdException w:name="Grid Table 5 Dark Accent 1" w:uiPriority="50"/>
+    <w:lsdException w:name="Grid Table 6 Colorful Accent 1" w:uiPriority="51"/>
+    <w:lsdException w:name="Grid Table 7 Colorful Accent 1" w:uiPriority="52"/>
+    <w:lsdException w:name="Grid Table 1 Light Accent 2" w:uiPriority="46"/>
+    <w:lsdException w:name="Grid Table 2 Accent 2" w:uiPriority="47"/>
+    <w:lsdException w:name="Grid Table 3 Accent 2" w:uiPriority="48"/>
+    <w:lsdException w:name="Grid Table 4 Accent 2" w:uiPriority="49"/>
+    <w:lsdException w:name="Grid Table 5 Dark Accent 2" w:uiPriority="50"/>
+    <w:lsdException w:name="Grid Table 6 Colorful Accent 2" w:uiPriority="51"/>
+    <w:lsdException w:name="Grid Table 7 Colorful Accent 2" w:uiPriority="52"/>
+    <w:lsdException w:name="Grid Table 1 Light Accent 3" w:uiPriority="46"/>
+    <w:lsdException w:name="Grid Table 2 Accent 3" w:uiPriority="47"/>
+    <w:lsdException w:name="Grid Table 3 Accent 3" w:uiPriority="48"/>
+    <w:lsdException w:name="Grid Table 4 Accent 3" w:uiPriority="49"/>
+    <w:lsdException w:name="Grid Table 5 Dark Accent 3" w:uiPriority="50"/>
+    <w:lsdException w:name="Grid Table 6 Colorful Accent 3" w:uiPriority="51"/>
+    <w:lsdException w:name="Grid Table 7 Colorful Accent 3" w:uiPriority="52"/>
+    <w:lsdException w:name="Grid Table 1 Light Accent 4" w:uiPriority="46"/>
+    <w:lsdException w:name="Grid Table 2 Accent 4" w:uiPriority="47"/>
+    <w:lsdException w:name="Grid Table 3 Accent 4" w:uiPriority="48"/>
+    <w:lsdException w:name="Grid Table 4 Accent 4" w:uiPriority="49"/>
+    <w:lsdException w:name="Grid Table 5 Dark Accent 4" w:uiPriority="50"/>
+    <w:lsdException w:name="Grid Table 6 Colorful Accent 4" w:uiPriority="51"/>
+    <w:lsdException w:name="Grid Table 7 Colorful Accent 4" w:uiPriority="52"/>
+    <w:lsdException w:name="Grid Table 1 Light Accent 5" w:uiPriority="46"/>
+    <w:lsdException w:name="Grid Table 2 Accent 5" w:uiPriority="47"/>
+    <w:lsdException w:name="Grid Table 3 Accent 5" w:uiPriority="48"/>
+    <w:lsdException w:name="Grid Table 4 Accent 5" w:uiPriority="49"/>
+    <w:lsdException w:name="Grid Table 5 Dark Accent 5" w:uiPriority="50"/>
+    <w:lsdException w:name="Grid Table 6 Colorful Accent 5" w:uiPriority="51"/>
+    <w:lsdException w:name="Grid Table 7 Colorful Accent 5" w:uiPriority="52"/>
+    <w:lsdException w:name="Grid Table 1 Light Accent 6" w:uiPriority="46"/>
+    <w:lsdException w:name="Grid Table 2 Accent 6" w:uiPriority="47"/>
+    <w:lsdException w:name="Grid Table 3 Accent 6" w:uiPriority="48"/>
+    <w:lsdException w:name="Grid Table 4 Accent 6" w:uiPriority="49"/>
+    <w:lsdException w:name="Grid Table 5 Dark Accent 6" w:uiPriority="50"/>
+    <w:lsdException w:name="Grid Table 6 Colorful Accent 6" w:uiPriority="51"/>
+    <w:lsdException w:name="Grid Table 7 Colorful Accent 6" w:uiPriority="52"/>
+    <w:lsdException w:name="List Table 1 Light" w:uiPriority="46"/>
+    <w:lsdException w:name="List Table 2" w:uiPriority="47"/>
+    <w:lsdException w:name="List Table 3" w:uiPriority="48"/>
+    <w:lsdException w:name="List Table 4" w:uiPriority="49"/>
+    <w:lsdException w:name="List Table 5 Dark" w:uiPriority="50"/>
+    <w:lsdException w:name="List Table 6 Colorful" w:uiPriority="51"/>
+    <w:lsdException w:name="List Table 7 Colorful" w:uiPriority="52"/>
+    <w:lsdException w:name="List Table 1 Light Accent 1" w:uiPriority="46"/>
+    <w:lsdException w:name="List Table 2 Accent 1" w:uiPriority="47"/>
+    <w:lsdException w:name="List Table 3 Accent 1" w:uiPriority="48"/>
+    <w:lsdException w:name="List Table 4 Accent 1" w:uiPriority="49"/>
+    <w:lsdException w:name="List Table 5 Dark Accent 1" w:uiPriority="50"/>
+    <w:lsdException w:name="List Table 6 Colorful Accent 1" w:uiPriority="51"/>
+    <w:lsdException w:name="List Table 7 Colorful Accent 1" w:uiPriority="52"/>
+    <w:lsdException w:name="List Table 1 Light Accent 2" w:uiPriority="46"/>
+    <w:lsdException w:name="List Table 2 Accent 2" w:uiPriority="47"/>
+    <w:lsdException w:name="List Table 3 Accent 2" w:uiPriority="48"/>
+    <w:lsdException w:name="List Table 4 Accent 2" w:uiPriority="49"/>
+    <w:lsdException w:name="List Table 5 Dark Accent 2" w:uiPriority="50"/>
+    <w:lsdException w:name="List Table 6 Colorful Accent 2" w:uiPriority="51"/>
+    <w:lsdException w:name="List Table 7 Colorful Accent 2" w:uiPriority="52"/>
+    <w:lsdException w:name="List Table 1 Light Accent 3" w:uiPriority="46"/>
+    <w:lsdException w:name="List Table 2 Accent 3" w:uiPriority="47"/>
+    <w:lsdException w:name="List Table 3 Accent 3" w:uiPriority="48"/>
+    <w:lsdException w:name="List Table 4 Accent 3" w:uiPriority="49"/>
+    <w:lsdException w:name="List Table 5 Dark Accent 3" w:uiPriority="50"/>
+    <w:lsdException w:name="List Table 6 Colorful Accent 3" w:uiPriority="51"/>
+    <w:lsdException w:name="List Table 7 Colorful Accent 3" w:uiPriority="52"/>
+    <w:lsdException w:name="List Table 1 Light Accent 4" w:uiPriority="46"/>
+    <w:lsdException w:name="List Table 2 Accent 4" w:uiPriority="47"/>
+    <w:lsdException w:name="List Table 3 Accent 4" w:uiPriority="48"/>
+    <w:lsdException w:name="List Table 4 Accent 4" w:uiPriority="49"/>
+    <w:lsdException w:name="List Table 5 Dark Accent 4" w:uiPriority="50"/>
+    <w:lsdException w:name="List Table 6 Colorful Accent 4" w:uiPriority="51"/>
+    <w:lsdException w:name="List Table 7 Colorful Accent 4" w:uiPriority="52"/>
+    <w:lsdException w:name="List Table 1 Light Accent 5" w:uiPriority="46"/>
+    <w:lsdException w:name="List Table 2 Accent 5" w:uiPriority="47"/>
+    <w:lsdException w:name="List Table 3 Accent 5" w:uiPriority="48"/>
+    <w:lsdException w:name="List Table 4 Accent 5" w:uiPriority="49"/>
+    <w:lsdException w:name="List Table 5 Dark Accent 5" w:uiPriority="50"/>
+    <w:lsdException w:name="List Table 6 Colorful Accent 5" w:uiPriority="51"/>
+    <w:lsdException w:name="List Table 7 Colorful Accent 5" w:uiPriority="52"/>
+    <w:lsdException w:name="List Table 1 Light Accent 6" w:uiPriority="46"/>
+    <w:lsdException w:name="List Table 2 Accent 6" w:uiPriority="47"/>
+    <w:lsdException w:name="List Table 3 Accent 6" w:uiPriority="48"/>
+    <w:lsdException w:name="List Table 4 Accent 6" w:uiPriority="49"/>
+    <w:lsdException w:name="List Table 5 Dark Accent 6" w:uiPriority="50"/>
+    <w:lsdException w:name="List Table 6 Colorful Accent 6" w:uiPriority="51"/>
+    <w:lsdException w:name="List Table 7 Colorful Accent 6" w:uiPriority="52"/>
+    <w:lsdException w:name="Mention" w:semiHidden="1" w:unhideWhenUsed="1"/>
+    <w:lsdException w:name="Smart Hyperlink" w:semiHidden="1" w:unhideWhenUsed="1"/>
+    <w:lsdException w:name="Hashtag" w:semiHidden="1" w:unhideWhenUsed="1"/>
   </w:latentStyles>
   <w:style w:type="paragraph" w:default="1" w:styleId="Normal">
     <w:name w:val="Normal"/>

</xml_diff>